<commit_message>
changes cdc et cdc pdf
</commit_message>
<xml_diff>
--- a/Doc/Cahier des charges.docx
+++ b/Doc/Cahier des charges.docx
@@ -88,9 +88,9 @@
               </wp:anchor>
             </w:drawing>
           </mc:Choice>
-          <mc:Fallback xmlns:pic="http://schemas.openxmlformats.org/drawingml/2006/picture" xmlns:a14="http://schemas.microsoft.com/office/drawing/2010/main" xmlns:a="http://schemas.openxmlformats.org/drawingml/2006/main" xmlns:arto="http://schemas.microsoft.com/office/word/2006/arto" xmlns:w16="http://schemas.microsoft.com/office/word/2018/wordml" xmlns:w16cex="http://schemas.microsoft.com/office/word/2018/wordml/cex">
-            <w:pict w14:anchorId="5BE97107">
-              <v:rect id="Rectangle 1" style="position:absolute;margin-left:-99.85pt;margin-top:-100.75pt;width:212.75pt;height:895.5pt;z-index:-251658240;visibility:visible;mso-wrap-style:square;mso-width-percent:0;mso-height-percent:0;mso-wrap-distance-left:9pt;mso-wrap-distance-top:0;mso-wrap-distance-right:9pt;mso-wrap-distance-bottom:0;mso-position-horizontal:absolute;mso-position-horizontal-relative:text;mso-position-vertical:absolute;mso-position-vertical-relative:text;mso-width-percent:0;mso-height-percent:0;mso-width-relative:margin;mso-height-relative:margin;v-text-anchor:middle" o:spid="_x0000_s1026" fillcolor="#393737 [814]" stroked="f" strokeweight="1pt" w14:anchorId="5F5F897C" o:gfxdata="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"/>
+          <mc:Fallback>
+            <w:pict>
+              <v:rect w14:anchorId="341864CA" id="Rectangle 1" o:spid="_x0000_s1026" style="position:absolute;margin-left:-99.85pt;margin-top:-100.75pt;width:212.75pt;height:895.5pt;z-index:-251658240;visibility:visible;mso-wrap-style:square;mso-width-percent:0;mso-height-percent:0;mso-wrap-distance-left:9pt;mso-wrap-distance-top:0;mso-wrap-distance-right:9pt;mso-wrap-distance-bottom:0;mso-position-horizontal:absolute;mso-position-horizontal-relative:text;mso-position-vertical:absolute;mso-position-vertical-relative:text;mso-width-percent:0;mso-height-percent:0;mso-width-relative:margin;mso-height-relative:margin;v-text-anchor:middle" o:gfxdata="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" fillcolor="#393737 [814]" stroked="f" strokeweight="1pt"/>
             </w:pict>
           </mc:Fallback>
         </mc:AlternateContent>
@@ -170,21 +170,21 @@
               </wp:anchor>
             </w:drawing>
           </mc:Choice>
-          <mc:Fallback xmlns:pic="http://schemas.openxmlformats.org/drawingml/2006/picture" xmlns:a14="http://schemas.microsoft.com/office/drawing/2010/main" xmlns:a="http://schemas.openxmlformats.org/drawingml/2006/main" xmlns:arto="http://schemas.microsoft.com/office/word/2006/arto" xmlns:w16="http://schemas.microsoft.com/office/word/2018/wordml" xmlns:w16cex="http://schemas.microsoft.com/office/word/2018/wordml/cex">
-            <w:pict w14:anchorId="78983491">
-              <v:shapetype id="_x0000_t5" coordsize="21600,21600" o:spt="5" adj="10800" path="m@0,l,21600r21600,xe" w14:anchorId="28CCE147">
+          <mc:Fallback>
+            <w:pict>
+              <v:shapetype w14:anchorId="58DEE84C" id="_x0000_t5" coordsize="21600,21600" o:spt="5" adj="10800" path="m@0,l,21600r21600,xe">
                 <v:stroke joinstyle="miter"/>
                 <v:formulas>
                   <v:f eqn="val #0"/>
                   <v:f eqn="prod #0 1 2"/>
                   <v:f eqn="sum @1 10800 0"/>
                 </v:formulas>
-                <v:path textboxrect="0,10800,10800,18000;5400,10800,16200,18000;10800,10800,21600,18000;0,7200,7200,21600;7200,7200,14400,21600;14400,7200,21600,21600" gradientshapeok="t" o:connecttype="custom" o:connectlocs="@0,0;@1,10800;0,21600;10800,21600;21600,21600;@2,10800"/>
+                <v:path gradientshapeok="t" o:connecttype="custom" o:connectlocs="@0,0;@1,10800;0,21600;10800,21600;21600,21600;@2,10800" textboxrect="0,10800,10800,18000;5400,10800,16200,18000;10800,10800,21600,18000;0,7200,7200,21600;7200,7200,14400,21600;14400,7200,21600,21600"/>
                 <v:handles>
                   <v:h position="#0,topLeft" xrange="0,21600"/>
                 </v:handles>
               </v:shapetype>
-              <v:shape id="Triangle isocèle 2" style="position:absolute;margin-left:-128.55pt;margin-top:-110.35pt;width:154.55pt;height:102.85pt;rotation:1374150fd;z-index:251660288;visibility:visible;mso-wrap-style:square;mso-width-percent:0;mso-height-percent:0;mso-wrap-distance-left:9pt;mso-wrap-distance-top:0;mso-wrap-distance-right:9pt;mso-wrap-distance-bottom:0;mso-position-horizontal:absolute;mso-position-horizontal-relative:text;mso-position-vertical:absolute;mso-position-vertical-relative:text;mso-width-percent:0;mso-height-percent:0;mso-width-relative:margin;mso-height-relative:margin;v-text-anchor:middle" o:spid="_x0000_s1026" fillcolor="#991f0b" stroked="f" strokeweight="1pt" type="#_x0000_t5" o:gfxdata="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"/>
+              <v:shape id="Triangle isocèle 2" o:spid="_x0000_s1026" type="#_x0000_t5" style="position:absolute;margin-left:-128.55pt;margin-top:-110.35pt;width:154.55pt;height:102.85pt;rotation:1374150fd;z-index:251658241;visibility:visible;mso-wrap-style:square;mso-width-percent:0;mso-height-percent:0;mso-wrap-distance-left:9pt;mso-wrap-distance-top:0;mso-wrap-distance-right:9pt;mso-wrap-distance-bottom:0;mso-position-horizontal:absolute;mso-position-horizontal-relative:text;mso-position-vertical:absolute;mso-position-vertical-relative:text;mso-width-percent:0;mso-height-percent:0;mso-width-relative:margin;mso-height-relative:margin;v-text-anchor:middle" o:gfxdata="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" fillcolor="#991f0b" stroked="f" strokeweight="1pt"/>
             </w:pict>
           </mc:Fallback>
         </mc:AlternateContent>
@@ -1866,47 +1866,16 @@
           <w:sz w:val="22"/>
           <w:szCs w:val="22"/>
         </w:rPr>
-        <w:t xml:space="preserve">Dans un formulaire proposé en priorité aux Sons of </w:t>
-      </w:r>
-      <w:proofErr w:type="spellStart"/>
-      <w:r>
-        <w:rPr>
-          <w:rStyle w:val="normaltextrun"/>
-          <w:rFonts w:ascii="Verdana" w:hAnsi="Verdana" w:cs="Calibri Light"/>
-          <w:sz w:val="22"/>
-          <w:szCs w:val="22"/>
-        </w:rPr>
-        <w:t>Efrei</w:t>
-      </w:r>
-      <w:proofErr w:type="spellEnd"/>
-      <w:r>
-        <w:rPr>
-          <w:rStyle w:val="normaltextrun"/>
-          <w:rFonts w:ascii="Verdana" w:hAnsi="Verdana" w:cs="Calibri Light"/>
-          <w:sz w:val="22"/>
-          <w:szCs w:val="22"/>
-        </w:rPr>
-        <w:t>, l’association de moto de l’</w:t>
-      </w:r>
-      <w:proofErr w:type="spellStart"/>
-      <w:r>
-        <w:rPr>
-          <w:rStyle w:val="normaltextrun"/>
-          <w:rFonts w:ascii="Verdana" w:hAnsi="Verdana" w:cs="Calibri Light"/>
-          <w:sz w:val="22"/>
-          <w:szCs w:val="22"/>
-        </w:rPr>
-        <w:t>Efrei</w:t>
-      </w:r>
-      <w:proofErr w:type="spellEnd"/>
-      <w:r>
-        <w:rPr>
-          <w:rStyle w:val="normaltextrun"/>
-          <w:rFonts w:ascii="Verdana" w:hAnsi="Verdana" w:cs="Calibri Light"/>
-          <w:sz w:val="22"/>
-          <w:szCs w:val="22"/>
-        </w:rPr>
-        <w:t>,</w:t>
+        <w:t>Dans un formulaire proposé en priorité aux Sons of Efrei</w:t>
+      </w:r>
+      <w:r>
+        <w:rPr>
+          <w:rStyle w:val="normaltextrun"/>
+          <w:rFonts w:ascii="Verdana" w:hAnsi="Verdana" w:cs="Calibri Light"/>
+          <w:sz w:val="22"/>
+          <w:szCs w:val="22"/>
+        </w:rPr>
+        <w:t>, l’association de moto de l’Efrei,</w:t>
       </w:r>
       <w:r>
         <w:rPr>
@@ -2006,31 +1975,7 @@
           <w:u w:val="single"/>
           <w:lang w:eastAsia="fr-FR"/>
         </w:rPr>
-        <w:t xml:space="preserve">Souhaiteriez-vous pouvoir placer vos équipements en consigne lors de vos balades, voyages et différents </w:t>
-      </w:r>
-      <w:proofErr w:type="spellStart"/>
-      <w:r>
-        <w:rPr>
-          <w:rFonts w:ascii="Arial" w:eastAsia="Times New Roman" w:hAnsi="Arial" w:cs="Arial"/>
-          <w:b/>
-          <w:bCs/>
-          <w:color w:val="202124"/>
-          <w:u w:val="single"/>
-          <w:lang w:eastAsia="fr-FR"/>
-        </w:rPr>
-        <w:t>roadtrips</w:t>
-      </w:r>
-      <w:proofErr w:type="spellEnd"/>
-      <w:r>
-        <w:rPr>
-          <w:rFonts w:ascii="Arial" w:eastAsia="Times New Roman" w:hAnsi="Arial" w:cs="Arial"/>
-          <w:b/>
-          <w:bCs/>
-          <w:color w:val="202124"/>
-          <w:u w:val="single"/>
-          <w:lang w:eastAsia="fr-FR"/>
-        </w:rPr>
-        <w:t>, chez un commerçant ?</w:t>
+        <w:t>Souhaiteriez-vous pouvoir placer vos équipements en consigne lors de vos balades, voyages et différents roadtrips, chez un commerçant ?</w:t>
       </w:r>
     </w:p>
     <w:p>
@@ -2406,34 +2351,14 @@
         </w:rPr>
         <w:t>‘</w:t>
       </w:r>
-      <w:proofErr w:type="spellStart"/>
       <w:r>
         <w:rPr>
           <w:rFonts w:ascii="Arial" w:hAnsi="Arial" w:cs="Arial"/>
           <w:color w:val="000000"/>
           <w:shd w:val="clear" w:color="auto" w:fill="FFFFFF"/>
         </w:rPr>
-        <w:t>biker</w:t>
-      </w:r>
-      <w:proofErr w:type="spellEnd"/>
-      <w:r>
-        <w:rPr>
-          <w:rFonts w:ascii="Arial" w:hAnsi="Arial" w:cs="Arial"/>
-          <w:color w:val="000000"/>
-          <w:shd w:val="clear" w:color="auto" w:fill="FFFFFF"/>
-        </w:rPr>
-        <w:t xml:space="preserve"> </w:t>
-      </w:r>
-      <w:proofErr w:type="spellStart"/>
-      <w:r>
-        <w:rPr>
-          <w:rFonts w:ascii="Arial" w:hAnsi="Arial" w:cs="Arial"/>
-          <w:color w:val="000000"/>
-          <w:shd w:val="clear" w:color="auto" w:fill="FFFFFF"/>
-        </w:rPr>
-        <w:t>friendly</w:t>
-      </w:r>
-      <w:proofErr w:type="spellEnd"/>
+        <w:t>biker friendly</w:t>
+      </w:r>
       <w:r>
         <w:rPr>
           <w:rFonts w:ascii="Arial" w:hAnsi="Arial" w:cs="Arial"/>
@@ -2485,7 +2410,25 @@
           <w:szCs w:val="22"/>
         </w:rPr>
         <w:lastRenderedPageBreak/>
-        <w:t>Le peu de non retenu ressortent pour deux raisons. Premièrement</w:t>
+        <w:t>Le peu de non retenu</w:t>
+      </w:r>
+      <w:r>
+        <w:rPr>
+          <w:rStyle w:val="normaltextrun"/>
+          <w:rFonts w:ascii="Verdana" w:hAnsi="Verdana" w:cs="Calibri Light"/>
+          <w:sz w:val="22"/>
+          <w:szCs w:val="22"/>
+        </w:rPr>
+        <w:t>s</w:t>
+      </w:r>
+      <w:r>
+        <w:rPr>
+          <w:rStyle w:val="normaltextrun"/>
+          <w:rFonts w:ascii="Verdana" w:hAnsi="Verdana" w:cs="Calibri Light"/>
+          <w:sz w:val="22"/>
+          <w:szCs w:val="22"/>
+        </w:rPr>
+        <w:t xml:space="preserve"> ressortent pour deux raisons. Premièrement</w:t>
       </w:r>
       <w:r>
         <w:rPr>
@@ -2988,7 +2931,7 @@
           <w:sz w:val="22"/>
           <w:szCs w:val="22"/>
         </w:rPr>
-        <w:t xml:space="preserve"> Avec nos connaissances restreintes pour le moment, le javascript nous semble le plus adapté</w:t>
+        <w:t xml:space="preserve"> Avec nos connaissances restreintes pour le moment, le java nous semble le plus adapté</w:t>
       </w:r>
       <w:r>
         <w:rPr>
@@ -3006,7 +2949,7 @@
           <w:sz w:val="22"/>
           <w:szCs w:val="22"/>
         </w:rPr>
-        <w:t xml:space="preserve"> par des logiciels de</w:t>
+        <w:t xml:space="preserve"> par des logiciels</w:t>
       </w:r>
       <w:r>
         <w:rPr>
@@ -3033,7 +2976,25 @@
           <w:sz w:val="22"/>
           <w:szCs w:val="22"/>
         </w:rPr>
-        <w:t xml:space="preserve"> mobile.</w:t>
+        <w:t xml:space="preserve"> mobile</w:t>
+      </w:r>
+      <w:r>
+        <w:rPr>
+          <w:rStyle w:val="normaltextrun"/>
+          <w:rFonts w:ascii="Verdana" w:hAnsi="Verdana" w:cs="Calibri Light"/>
+          <w:sz w:val="22"/>
+          <w:szCs w:val="22"/>
+        </w:rPr>
+        <w:t xml:space="preserve"> (Android Studio)</w:t>
+      </w:r>
+      <w:r>
+        <w:rPr>
+          <w:rStyle w:val="normaltextrun"/>
+          <w:rFonts w:ascii="Verdana" w:hAnsi="Verdana" w:cs="Calibri Light"/>
+          <w:sz w:val="22"/>
+          <w:szCs w:val="22"/>
+        </w:rPr>
+        <w:t>.</w:t>
       </w:r>
     </w:p>
     <w:p>
@@ -3318,7 +3279,25 @@
           <w:sz w:val="22"/>
           <w:szCs w:val="22"/>
         </w:rPr>
-        <w:t>créée sur la même idée, est très peu développée</w:t>
+        <w:t xml:space="preserve">créée sur la même idée, </w:t>
+      </w:r>
+      <w:r>
+        <w:rPr>
+          <w:rStyle w:val="normaltextrun"/>
+          <w:rFonts w:ascii="Verdana" w:hAnsi="Verdana" w:cs="Calibri Light"/>
+          <w:sz w:val="22"/>
+          <w:szCs w:val="22"/>
+        </w:rPr>
+        <w:t>mais</w:t>
+      </w:r>
+      <w:r>
+        <w:rPr>
+          <w:rStyle w:val="normaltextrun"/>
+          <w:rFonts w:ascii="Verdana" w:hAnsi="Verdana" w:cs="Calibri Light"/>
+          <w:sz w:val="22"/>
+          <w:szCs w:val="22"/>
+        </w:rPr>
+        <w:t xml:space="preserve"> très peu développée</w:t>
       </w:r>
       <w:r>
         <w:rPr>
@@ -3427,6 +3406,15 @@
           <w:szCs w:val="22"/>
         </w:rPr>
         <w:t>.</w:t>
+      </w:r>
+      <w:r>
+        <w:rPr>
+          <w:rStyle w:val="normaltextrun"/>
+          <w:rFonts w:ascii="Verdana" w:hAnsi="Verdana" w:cs="Calibri Light"/>
+          <w:sz w:val="22"/>
+          <w:szCs w:val="22"/>
+        </w:rPr>
+        <w:t xml:space="preserve"> De plus l’ergonomie de l’application n’est pas </w:t>
       </w:r>
     </w:p>
     <w:p>
@@ -3435,36 +3423,30 @@
         <w:spacing w:before="0" w:beforeAutospacing="0" w:after="0" w:afterAutospacing="0"/>
         <w:textAlignment w:val="baseline"/>
         <w:rPr>
-          <w:rStyle w:val="eop"/>
-          <w:rFonts w:ascii="Verdana" w:eastAsiaTheme="majorEastAsia" w:hAnsi="Verdana" w:cs="Segoe UI"/>
-          <w:color w:val="991F0B"/>
-          <w:sz w:val="22"/>
-          <w:szCs w:val="22"/>
-        </w:rPr>
-      </w:pPr>
-      <w:r>
-        <w:rPr>
-          <w:rStyle w:val="eop"/>
-          <w:rFonts w:ascii="Verdana" w:eastAsiaTheme="majorEastAsia" w:hAnsi="Verdana" w:cs="Segoe UI"/>
-          <w:color w:val="991F0B"/>
-          <w:sz w:val="22"/>
-          <w:szCs w:val="22"/>
-        </w:rPr>
-        <w:t> </w:t>
-      </w:r>
-    </w:p>
-    <w:p>
-      <w:pPr>
-        <w:pStyle w:val="paragraph"/>
-        <w:spacing w:before="0" w:beforeAutospacing="0" w:after="0" w:afterAutospacing="0"/>
-        <w:textAlignment w:val="baseline"/>
-        <w:rPr>
-          <w:rFonts w:ascii="Segoe UI" w:hAnsi="Segoe UI" w:cs="Segoe UI"/>
-          <w:color w:val="991F0B"/>
-          <w:sz w:val="18"/>
-          <w:szCs w:val="18"/>
-        </w:rPr>
-      </w:pPr>
+          <w:rStyle w:val="normaltextrun"/>
+          <w:rFonts w:ascii="Verdana" w:hAnsi="Verdana" w:cs="Calibri Light"/>
+          <w:sz w:val="22"/>
+          <w:szCs w:val="22"/>
+        </w:rPr>
+      </w:pPr>
+      <w:r>
+        <w:rPr>
+          <w:rStyle w:val="normaltextrun"/>
+          <w:rFonts w:ascii="Verdana" w:hAnsi="Verdana" w:cs="Calibri Light"/>
+          <w:sz w:val="22"/>
+          <w:szCs w:val="22"/>
+        </w:rPr>
+        <w:t xml:space="preserve">Une autre contrainte est que le fonctionnement de l’application </w:t>
+      </w:r>
+      <w:r>
+        <w:rPr>
+          <w:rStyle w:val="normaltextrun"/>
+          <w:rFonts w:ascii="Verdana" w:hAnsi="Verdana" w:cs="Calibri Light"/>
+          <w:sz w:val="22"/>
+          <w:szCs w:val="22"/>
+        </w:rPr>
+        <w:t>repose sur la volonté de participer des commerçants. C’est pour cela que pour lancer l’application il faudrait développer le réseau de consigne en démarchant des commerçants partout en France et en leur proposant une inscription gratuite pour plusieurs mois.</w:t>
+      </w:r>
     </w:p>
     <w:p>
       <w:pPr>
@@ -3548,7 +3530,6 @@
         <w:spacing w:before="0" w:beforeAutospacing="0" w:after="0" w:afterAutospacing="0"/>
         <w:textAlignment w:val="baseline"/>
         <w:rPr>
-          <w:rStyle w:val="normaltextrun"/>
           <w:rFonts w:ascii="Verdana" w:hAnsi="Verdana" w:cs="Calibri Light"/>
           <w:sz w:val="22"/>
           <w:szCs w:val="22"/>
@@ -3599,71 +3580,8 @@
         </w:rPr>
         <w:t>.</w:t>
       </w:r>
-    </w:p>
-    <w:p>
-      <w:pPr>
-        <w:pStyle w:val="paragraph"/>
-        <w:spacing w:before="0" w:beforeAutospacing="0" w:after="0" w:afterAutospacing="0"/>
-        <w:textAlignment w:val="baseline"/>
-        <w:rPr>
-          <w:rStyle w:val="eop"/>
-          <w:rFonts w:ascii="Verdana" w:eastAsiaTheme="majorEastAsia" w:hAnsi="Verdana" w:cs="Segoe UI"/>
-          <w:color w:val="991F0B"/>
-          <w:sz w:val="22"/>
-          <w:szCs w:val="22"/>
-        </w:rPr>
-      </w:pPr>
-      <w:r>
-        <w:rPr>
-          <w:rStyle w:val="eop"/>
-          <w:rFonts w:ascii="Verdana" w:eastAsiaTheme="majorEastAsia" w:hAnsi="Verdana" w:cs="Segoe UI"/>
-          <w:color w:val="991F0B"/>
-          <w:sz w:val="22"/>
-          <w:szCs w:val="22"/>
-        </w:rPr>
-        <w:t> </w:t>
-      </w:r>
-    </w:p>
-    <w:p>
-      <w:pPr>
-        <w:pStyle w:val="paragraph"/>
-        <w:spacing w:before="0" w:beforeAutospacing="0" w:after="0" w:afterAutospacing="0"/>
-        <w:textAlignment w:val="baseline"/>
-        <w:rPr>
-          <w:rStyle w:val="eop"/>
-          <w:rFonts w:ascii="Verdana" w:eastAsiaTheme="majorEastAsia" w:hAnsi="Verdana" w:cs="Segoe UI"/>
-          <w:color w:val="991F0B"/>
-          <w:sz w:val="22"/>
-          <w:szCs w:val="22"/>
-        </w:rPr>
-      </w:pPr>
-    </w:p>
-    <w:p>
-      <w:pPr>
-        <w:pStyle w:val="paragraph"/>
-        <w:spacing w:before="0" w:beforeAutospacing="0" w:after="0" w:afterAutospacing="0"/>
-        <w:textAlignment w:val="baseline"/>
-        <w:rPr>
-          <w:rStyle w:val="eop"/>
-          <w:rFonts w:ascii="Verdana" w:eastAsiaTheme="majorEastAsia" w:hAnsi="Verdana" w:cs="Segoe UI"/>
-          <w:color w:val="991F0B"/>
-          <w:sz w:val="22"/>
-          <w:szCs w:val="22"/>
-        </w:rPr>
-      </w:pPr>
-    </w:p>
-    <w:p>
-      <w:pPr>
-        <w:pStyle w:val="paragraph"/>
-        <w:spacing w:before="0" w:beforeAutospacing="0" w:after="0" w:afterAutospacing="0"/>
-        <w:textAlignment w:val="baseline"/>
-        <w:rPr>
-          <w:rFonts w:ascii="Segoe UI" w:hAnsi="Segoe UI" w:cs="Segoe UI"/>
-          <w:color w:val="991F0B"/>
-          <w:sz w:val="18"/>
-          <w:szCs w:val="18"/>
-        </w:rPr>
-      </w:pPr>
+      <w:bookmarkStart w:id="0" w:name="_GoBack"/>
+      <w:bookmarkEnd w:id="0"/>
     </w:p>
     <w:p>
       <w:pPr>
@@ -3747,6 +3665,24 @@
           <w:sz w:val="22"/>
           <w:szCs w:val="22"/>
         </w:rPr>
+        <w:t xml:space="preserve"> et ajout</w:t>
+      </w:r>
+      <w:r>
+        <w:rPr>
+          <w:rStyle w:val="normaltextrun"/>
+          <w:rFonts w:ascii="Verdana" w:hAnsi="Verdana" w:cs="Calibri Light"/>
+          <w:sz w:val="22"/>
+          <w:szCs w:val="22"/>
+        </w:rPr>
+        <w:t xml:space="preserve"> de fonctionnalités</w:t>
+      </w:r>
+      <w:r>
+        <w:rPr>
+          <w:rStyle w:val="normaltextrun"/>
+          <w:rFonts w:ascii="Verdana" w:hAnsi="Verdana" w:cs="Calibri Light"/>
+          <w:sz w:val="22"/>
+          <w:szCs w:val="22"/>
+        </w:rPr>
         <w:t>.</w:t>
       </w:r>
       <w:r>
@@ -3756,34 +3692,70 @@
           <w:sz w:val="22"/>
           <w:szCs w:val="22"/>
         </w:rPr>
-        <w:t xml:space="preserve"> Ajout de fonctionnalités</w:t>
-      </w:r>
-      <w:r>
-        <w:rPr>
-          <w:rStyle w:val="normaltextrun"/>
-          <w:rFonts w:ascii="Verdana" w:hAnsi="Verdana" w:cs="Calibri Light"/>
-          <w:sz w:val="22"/>
-          <w:szCs w:val="22"/>
-        </w:rPr>
-        <w:t xml:space="preserve"> comme </w:t>
-      </w:r>
-      <w:r>
-        <w:rPr>
-          <w:rStyle w:val="normaltextrun"/>
-          <w:rFonts w:ascii="Verdana" w:hAnsi="Verdana" w:cs="Calibri Light"/>
-          <w:sz w:val="22"/>
-          <w:szCs w:val="22"/>
-        </w:rPr>
-        <w:t xml:space="preserve">des </w:t>
-      </w:r>
-      <w:r>
-        <w:rPr>
-          <w:rStyle w:val="normaltextrun"/>
-          <w:rFonts w:ascii="Verdana" w:hAnsi="Verdana" w:cs="Calibri Light"/>
-          <w:sz w:val="22"/>
-          <w:szCs w:val="22"/>
-        </w:rPr>
-        <w:t>propositions d’itinéraires</w:t>
+        <w:t xml:space="preserve"> </w:t>
+      </w:r>
+      <w:r>
+        <w:rPr>
+          <w:rStyle w:val="normaltextrun"/>
+          <w:rFonts w:ascii="Verdana" w:hAnsi="Verdana" w:cs="Calibri Light"/>
+          <w:sz w:val="22"/>
+          <w:szCs w:val="22"/>
+        </w:rPr>
+        <w:t>Le but</w:t>
+      </w:r>
+      <w:r>
+        <w:rPr>
+          <w:rStyle w:val="normaltextrun"/>
+          <w:rFonts w:ascii="Verdana" w:hAnsi="Verdana" w:cs="Calibri Light"/>
+          <w:sz w:val="22"/>
+          <w:szCs w:val="22"/>
+        </w:rPr>
+        <w:t xml:space="preserve"> </w:t>
+      </w:r>
+      <w:r>
+        <w:rPr>
+          <w:rStyle w:val="normaltextrun"/>
+          <w:rFonts w:ascii="Verdana" w:hAnsi="Verdana" w:cs="Calibri Light"/>
+          <w:sz w:val="22"/>
+          <w:szCs w:val="22"/>
+        </w:rPr>
+        <w:t xml:space="preserve">serait de </w:t>
+      </w:r>
+      <w:r>
+        <w:rPr>
+          <w:rStyle w:val="normaltextrun"/>
+          <w:rFonts w:ascii="Verdana" w:hAnsi="Verdana" w:cs="Calibri Light"/>
+          <w:sz w:val="22"/>
+          <w:szCs w:val="22"/>
+        </w:rPr>
+        <w:t>propos</w:t>
+      </w:r>
+      <w:r>
+        <w:rPr>
+          <w:rStyle w:val="normaltextrun"/>
+          <w:rFonts w:ascii="Verdana" w:hAnsi="Verdana" w:cs="Calibri Light"/>
+          <w:sz w:val="22"/>
+          <w:szCs w:val="22"/>
+        </w:rPr>
+        <w:t xml:space="preserve">er des </w:t>
+      </w:r>
+      <w:r>
+        <w:rPr>
+          <w:rStyle w:val="normaltextrun"/>
+          <w:rFonts w:ascii="Verdana" w:hAnsi="Verdana" w:cs="Calibri Light"/>
+          <w:sz w:val="22"/>
+          <w:szCs w:val="22"/>
+        </w:rPr>
+        <w:t>itinéraires</w:t>
+      </w:r>
+      <w:r>
+        <w:rPr>
+          <w:rStyle w:val="normaltextrun"/>
+          <w:rFonts w:ascii="Verdana" w:hAnsi="Verdana" w:cs="Calibri Light"/>
+          <w:sz w:val="22"/>
+          <w:szCs w:val="22"/>
+        </w:rPr>
+        <w:t xml:space="preserve"> intéressants par leurs paysages et leurs routes</w:t>
       </w:r>
       <w:r>
         <w:rPr>
@@ -3801,7 +3773,34 @@
           <w:sz w:val="22"/>
           <w:szCs w:val="22"/>
         </w:rPr>
-        <w:t xml:space="preserve">de </w:t>
+        <w:t xml:space="preserve">qui incluent </w:t>
+      </w:r>
+      <w:r>
+        <w:rPr>
+          <w:rStyle w:val="normaltextrun"/>
+          <w:rFonts w:ascii="Verdana" w:hAnsi="Verdana" w:cs="Calibri Light"/>
+          <w:sz w:val="22"/>
+          <w:szCs w:val="22"/>
+        </w:rPr>
+        <w:t>de</w:t>
+      </w:r>
+      <w:r>
+        <w:rPr>
+          <w:rStyle w:val="normaltextrun"/>
+          <w:rFonts w:ascii="Verdana" w:hAnsi="Verdana" w:cs="Calibri Light"/>
+          <w:sz w:val="22"/>
+          <w:szCs w:val="22"/>
+        </w:rPr>
+        <w:t>s</w:t>
+      </w:r>
+      <w:r>
+        <w:rPr>
+          <w:rStyle w:val="normaltextrun"/>
+          <w:rFonts w:ascii="Verdana" w:hAnsi="Verdana" w:cs="Calibri Light"/>
+          <w:sz w:val="22"/>
+          <w:szCs w:val="22"/>
+        </w:rPr>
+        <w:t xml:space="preserve"> </w:t>
       </w:r>
       <w:r>
         <w:rPr>
@@ -3819,7 +3818,25 @@
           <w:sz w:val="22"/>
           <w:szCs w:val="22"/>
         </w:rPr>
-        <w:t xml:space="preserve"> où se trouvent des commerçants inscrits</w:t>
+        <w:t xml:space="preserve"> </w:t>
+      </w:r>
+      <w:r>
+        <w:rPr>
+          <w:rStyle w:val="normaltextrun"/>
+          <w:rFonts w:ascii="Verdana" w:hAnsi="Verdana" w:cs="Calibri Light"/>
+          <w:sz w:val="22"/>
+          <w:szCs w:val="22"/>
+        </w:rPr>
+        <w:t xml:space="preserve">et passe par des points d’intérêts </w:t>
+      </w:r>
+      <w:r>
+        <w:rPr>
+          <w:rStyle w:val="normaltextrun"/>
+          <w:rFonts w:ascii="Verdana" w:hAnsi="Verdana" w:cs="Calibri Light"/>
+          <w:sz w:val="22"/>
+          <w:szCs w:val="22"/>
+        </w:rPr>
+        <w:t>où se trouvent des commerçants inscrits</w:t>
       </w:r>
       <w:r>
         <w:rPr>
@@ -3830,6 +3847,22 @@
         </w:rPr>
         <w:t>.</w:t>
       </w:r>
+      <w:r>
+        <w:rPr>
+          <w:rStyle w:val="normaltextrun"/>
+          <w:rFonts w:ascii="Verdana" w:hAnsi="Verdana" w:cs="Calibri Light"/>
+          <w:sz w:val="22"/>
+          <w:szCs w:val="22"/>
+        </w:rPr>
+        <w:br/>
+      </w:r>
+    </w:p>
+    <w:p>
+      <w:pPr>
+        <w:rPr>
+          <w:rFonts w:ascii="Verdana" w:hAnsi="Verdana"/>
+        </w:rPr>
+      </w:pPr>
     </w:p>
     <w:p>
       <w:pPr>
@@ -3894,6 +3927,22 @@
           <w:rFonts w:ascii="Verdana" w:hAnsi="Verdana" w:cs="Calibri Light"/>
         </w:rPr>
       </w:pPr>
+    </w:p>
+    <w:p>
+      <w:pPr>
+        <w:rPr>
+          <w:rStyle w:val="normaltextrun"/>
+          <w:rFonts w:ascii="Verdana" w:hAnsi="Verdana" w:cs="Calibri Light"/>
+        </w:rPr>
+      </w:pPr>
+    </w:p>
+    <w:p>
+      <w:pPr>
+        <w:rPr>
+          <w:rStyle w:val="normaltextrun"/>
+          <w:rFonts w:ascii="Verdana" w:hAnsi="Verdana" w:cs="Calibri Light"/>
+        </w:rPr>
+      </w:pPr>
       <w:r>
         <w:rPr>
           <w:rFonts w:ascii="Verdana" w:hAnsi="Verdana" w:cs="Calibri Light"/>
@@ -3902,59 +3951,29 @@
         <mc:AlternateContent>
           <mc:Choice Requires="wps">
             <w:drawing>
-              <wp:anchor distT="0" distB="0" distL="114300" distR="114300" simplePos="0" relativeHeight="251664388" behindDoc="1" locked="0" layoutInCell="1" allowOverlap="1" wp14:anchorId="4739BCE6" wp14:editId="3F0F32B1">
+              <wp:anchor distT="0" distB="0" distL="114300" distR="114300" simplePos="0" relativeHeight="251675652" behindDoc="0" locked="0" layoutInCell="1" allowOverlap="1" wp14:anchorId="0864E32B" wp14:editId="66C43AF6">
                 <wp:simplePos x="0" y="0"/>
                 <wp:positionH relativeFrom="column">
-                  <wp:posOffset>-305739</wp:posOffset>
+                  <wp:posOffset>4308195</wp:posOffset>
                 </wp:positionH>
                 <wp:positionV relativeFrom="paragraph">
-                  <wp:posOffset>90805</wp:posOffset>
+                  <wp:posOffset>78740</wp:posOffset>
                 </wp:positionV>
-                <wp:extent cx="2640330" cy="2625090"/>
-                <wp:effectExtent l="0" t="0" r="7620" b="3810"/>
-                <wp:wrapTight wrapText="bothSides">
-                  <wp:wrapPolygon edited="0">
-                    <wp:start x="8883" y="0"/>
-                    <wp:lineTo x="7481" y="157"/>
-                    <wp:lineTo x="3429" y="2038"/>
-                    <wp:lineTo x="2805" y="3292"/>
-                    <wp:lineTo x="1247" y="5016"/>
-                    <wp:lineTo x="156" y="7524"/>
-                    <wp:lineTo x="0" y="8935"/>
-                    <wp:lineTo x="0" y="12853"/>
-                    <wp:lineTo x="468" y="15048"/>
-                    <wp:lineTo x="1870" y="17556"/>
-                    <wp:lineTo x="4831" y="20221"/>
-                    <wp:lineTo x="8104" y="21475"/>
-                    <wp:lineTo x="8727" y="21475"/>
-                    <wp:lineTo x="12779" y="21475"/>
-                    <wp:lineTo x="13403" y="21475"/>
-                    <wp:lineTo x="16675" y="20221"/>
-                    <wp:lineTo x="19636" y="17556"/>
-                    <wp:lineTo x="21039" y="15048"/>
-                    <wp:lineTo x="21506" y="13010"/>
-                    <wp:lineTo x="21506" y="8935"/>
-                    <wp:lineTo x="21351" y="7524"/>
-                    <wp:lineTo x="20260" y="5016"/>
-                    <wp:lineTo x="18390" y="2821"/>
-                    <wp:lineTo x="18234" y="2038"/>
-                    <wp:lineTo x="14338" y="313"/>
-                    <wp:lineTo x="12623" y="0"/>
-                    <wp:lineTo x="8883" y="0"/>
-                  </wp:wrapPolygon>
-                </wp:wrapTight>
-                <wp:docPr id="10" name="Ellipse 10"/>
+                <wp:extent cx="1982419" cy="2092147"/>
+                <wp:effectExtent l="0" t="0" r="0" b="3810"/>
+                <wp:wrapNone/>
+                <wp:docPr id="19" name="Zone de texte 19"/>
                 <wp:cNvGraphicFramePr/>
                 <a:graphic xmlns:a="http://schemas.openxmlformats.org/drawingml/2006/main">
                   <a:graphicData uri="http://schemas.microsoft.com/office/word/2010/wordprocessingShape">
                     <wps:wsp>
-                      <wps:cNvSpPr/>
+                      <wps:cNvSpPr txBox="1"/>
                       <wps:spPr>
                         <a:xfrm>
                           <a:off x="0" y="0"/>
-                          <a:ext cx="2640330" cy="2625090"/>
+                          <a:ext cx="1982419" cy="2092147"/>
                         </a:xfrm>
-                        <a:prstGeom prst="ellipse">
+                        <a:prstGeom prst="roundRect">
                           <a:avLst/>
                         </a:prstGeom>
                         <a:solidFill>
@@ -3962,764 +3981,10 @@
                             <a:lumMod val="10000"/>
                           </a:schemeClr>
                         </a:solidFill>
-                        <a:ln>
+                        <a:ln w="6350">
                           <a:noFill/>
                         </a:ln>
                       </wps:spPr>
-                      <wps:style>
-                        <a:lnRef idx="2">
-                          <a:schemeClr val="accent1">
-                            <a:shade val="50000"/>
-                          </a:schemeClr>
-                        </a:lnRef>
-                        <a:fillRef idx="1">
-                          <a:schemeClr val="accent1"/>
-                        </a:fillRef>
-                        <a:effectRef idx="0">
-                          <a:schemeClr val="accent1"/>
-                        </a:effectRef>
-                        <a:fontRef idx="minor">
-                          <a:schemeClr val="lt1"/>
-                        </a:fontRef>
-                      </wps:style>
-                      <wps:txbx>
-                        <w:txbxContent>
-                          <w:p>
-                            <w:pPr>
-                              <w:jc w:val="center"/>
-                              <w:rPr>
-                                <w:rStyle w:val="normaltextrun"/>
-                                <w:rFonts w:ascii="Verdana" w:hAnsi="Verdana" w:cs="Calibri Light"/>
-                              </w:rPr>
-                            </w:pPr>
-                            <w:r>
-                              <w:rPr>
-                                <w:rStyle w:val="normaltextrun"/>
-                                <w:rFonts w:ascii="Calibri Light" w:eastAsia="Times New Roman" w:hAnsi="Calibri Light" w:cs="Calibri Light"/>
-                                <w:b/>
-                                <w:bCs/>
-                                <w:color w:val="991F0B"/>
-                                <w:sz w:val="32"/>
-                                <w:szCs w:val="32"/>
-                                <w:lang w:eastAsia="fr-FR"/>
-                              </w:rPr>
-                              <w:t>Mathilde Hurel</w:t>
-                            </w:r>
-                            <w:r>
-                              <w:rPr>
-                                <w:rStyle w:val="normaltextrun"/>
-                                <w:rFonts w:ascii="Verdana" w:hAnsi="Verdana" w:cs="Calibri Light"/>
-                              </w:rPr>
-                              <w:br/>
-                            </w:r>
-                            <w:r>
-                              <w:rPr>
-                                <w:rStyle w:val="normaltextrun"/>
-                                <w:rFonts w:ascii="Verdana" w:hAnsi="Verdana" w:cs="Calibri Light"/>
-                              </w:rPr>
-                              <w:t>« Responsable Application »</w:t>
-                            </w:r>
-                          </w:p>
-                          <w:p>
-                            <w:pPr>
-                              <w:jc w:val="center"/>
-                            </w:pPr>
-                          </w:p>
-                        </w:txbxContent>
-                      </wps:txbx>
-                      <wps:bodyPr rot="0" spcFirstLastPara="0" vertOverflow="overflow" horzOverflow="overflow" vert="horz" wrap="square" lIns="91440" tIns="45720" rIns="91440" bIns="45720" numCol="1" spcCol="0" rtlCol="0" fromWordArt="0" anchor="ctr" anchorCtr="0" forceAA="0" compatLnSpc="1">
-                        <a:prstTxWarp prst="textNoShape">
-                          <a:avLst/>
-                        </a:prstTxWarp>
-                        <a:noAutofit/>
-                      </wps:bodyPr>
-                    </wps:wsp>
-                  </a:graphicData>
-                </a:graphic>
-                <wp14:sizeRelH relativeFrom="margin">
-                  <wp14:pctWidth>0</wp14:pctWidth>
-                </wp14:sizeRelH>
-                <wp14:sizeRelV relativeFrom="margin">
-                  <wp14:pctHeight>0</wp14:pctHeight>
-                </wp14:sizeRelV>
-              </wp:anchor>
-            </w:drawing>
-          </mc:Choice>
-          <mc:Fallback>
-            <w:pict>
-              <v:oval w14:anchorId="4739BCE6" id="Ellipse 10" o:spid="_x0000_s1028" style="position:absolute;margin-left:-24.05pt;margin-top:7.15pt;width:207.9pt;height:206.7pt;z-index:-251652092;visibility:visible;mso-wrap-style:square;mso-width-percent:0;mso-height-percent:0;mso-wrap-distance-left:9pt;mso-wrap-distance-top:0;mso-wrap-distance-right:9pt;mso-wrap-distance-bottom:0;mso-position-horizontal:absolute;mso-position-horizontal-relative:text;mso-position-vertical:absolute;mso-position-vertical-relative:text;mso-width-percent:0;mso-height-percent:0;mso-width-relative:margin;mso-height-relative:margin;v-text-anchor:middle" o:gfxdata="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" fillcolor="#161616 [334]" stroked="f" strokeweight="1pt">
-                <v:stroke joinstyle="miter"/>
-                <v:textbox>
-                  <w:txbxContent>
-                    <w:p>
-                      <w:pPr>
-                        <w:jc w:val="center"/>
-                        <w:rPr>
-                          <w:rStyle w:val="normaltextrun"/>
-                          <w:rFonts w:ascii="Verdana" w:hAnsi="Verdana" w:cs="Calibri Light"/>
-                        </w:rPr>
-                      </w:pPr>
-                      <w:r>
-                        <w:rPr>
-                          <w:rStyle w:val="normaltextrun"/>
-                          <w:rFonts w:ascii="Calibri Light" w:eastAsia="Times New Roman" w:hAnsi="Calibri Light" w:cs="Calibri Light"/>
-                          <w:b/>
-                          <w:bCs/>
-                          <w:color w:val="991F0B"/>
-                          <w:sz w:val="32"/>
-                          <w:szCs w:val="32"/>
-                          <w:lang w:eastAsia="fr-FR"/>
-                        </w:rPr>
-                        <w:t>Mathilde Hurel</w:t>
-                      </w:r>
-                      <w:r>
-                        <w:rPr>
-                          <w:rStyle w:val="normaltextrun"/>
-                          <w:rFonts w:ascii="Verdana" w:hAnsi="Verdana" w:cs="Calibri Light"/>
-                        </w:rPr>
-                        <w:br/>
-                      </w:r>
-                      <w:r>
-                        <w:rPr>
-                          <w:rStyle w:val="normaltextrun"/>
-                          <w:rFonts w:ascii="Verdana" w:hAnsi="Verdana" w:cs="Calibri Light"/>
-                        </w:rPr>
-                        <w:t>« Responsable Application »</w:t>
-                      </w:r>
-                    </w:p>
-                    <w:p>
-                      <w:pPr>
-                        <w:jc w:val="center"/>
-                      </w:pPr>
-                    </w:p>
-                  </w:txbxContent>
-                </v:textbox>
-                <w10:wrap type="tight"/>
-              </v:oval>
-            </w:pict>
-          </mc:Fallback>
-        </mc:AlternateContent>
-      </w:r>
-      <w:r>
-        <w:rPr>
-          <w:rFonts w:ascii="Verdana" w:hAnsi="Verdana" w:cs="Calibri Light"/>
-          <w:noProof/>
-        </w:rPr>
-        <mc:AlternateContent>
-          <mc:Choice Requires="wps">
-            <w:drawing>
-              <wp:anchor distT="0" distB="0" distL="114300" distR="114300" simplePos="0" relativeHeight="251670532" behindDoc="1" locked="0" layoutInCell="1" allowOverlap="1" wp14:anchorId="43649B74" wp14:editId="52AF871E">
-                <wp:simplePos x="0" y="0"/>
-                <wp:positionH relativeFrom="column">
-                  <wp:posOffset>3554679</wp:posOffset>
-                </wp:positionH>
-                <wp:positionV relativeFrom="paragraph">
-                  <wp:posOffset>90170</wp:posOffset>
-                </wp:positionV>
-                <wp:extent cx="2640330" cy="2625090"/>
-                <wp:effectExtent l="0" t="0" r="7620" b="3810"/>
-                <wp:wrapTight wrapText="bothSides">
-                  <wp:wrapPolygon edited="0">
-                    <wp:start x="8883" y="0"/>
-                    <wp:lineTo x="7481" y="157"/>
-                    <wp:lineTo x="3429" y="2038"/>
-                    <wp:lineTo x="2805" y="3292"/>
-                    <wp:lineTo x="1247" y="5016"/>
-                    <wp:lineTo x="156" y="7524"/>
-                    <wp:lineTo x="0" y="8935"/>
-                    <wp:lineTo x="0" y="12853"/>
-                    <wp:lineTo x="468" y="15048"/>
-                    <wp:lineTo x="1870" y="17556"/>
-                    <wp:lineTo x="4831" y="20221"/>
-                    <wp:lineTo x="8104" y="21475"/>
-                    <wp:lineTo x="8727" y="21475"/>
-                    <wp:lineTo x="12779" y="21475"/>
-                    <wp:lineTo x="13403" y="21475"/>
-                    <wp:lineTo x="16675" y="20221"/>
-                    <wp:lineTo x="19636" y="17556"/>
-                    <wp:lineTo x="21039" y="15048"/>
-                    <wp:lineTo x="21506" y="13010"/>
-                    <wp:lineTo x="21506" y="8935"/>
-                    <wp:lineTo x="21351" y="7524"/>
-                    <wp:lineTo x="20260" y="5016"/>
-                    <wp:lineTo x="18390" y="2821"/>
-                    <wp:lineTo x="18234" y="2038"/>
-                    <wp:lineTo x="14338" y="313"/>
-                    <wp:lineTo x="12623" y="0"/>
-                    <wp:lineTo x="8883" y="0"/>
-                  </wp:wrapPolygon>
-                </wp:wrapTight>
-                <wp:docPr id="16" name="Ellipse 16"/>
-                <wp:cNvGraphicFramePr/>
-                <a:graphic xmlns:a="http://schemas.openxmlformats.org/drawingml/2006/main">
-                  <a:graphicData uri="http://schemas.microsoft.com/office/word/2010/wordprocessingShape">
-                    <wps:wsp>
-                      <wps:cNvSpPr/>
-                      <wps:spPr>
-                        <a:xfrm>
-                          <a:off x="0" y="0"/>
-                          <a:ext cx="2640330" cy="2625090"/>
-                        </a:xfrm>
-                        <a:prstGeom prst="ellipse">
-                          <a:avLst/>
-                        </a:prstGeom>
-                        <a:solidFill>
-                          <a:schemeClr val="bg2">
-                            <a:lumMod val="10000"/>
-                          </a:schemeClr>
-                        </a:solidFill>
-                        <a:ln>
-                          <a:noFill/>
-                        </a:ln>
-                      </wps:spPr>
-                      <wps:style>
-                        <a:lnRef idx="2">
-                          <a:schemeClr val="accent1">
-                            <a:shade val="50000"/>
-                          </a:schemeClr>
-                        </a:lnRef>
-                        <a:fillRef idx="1">
-                          <a:schemeClr val="accent1"/>
-                        </a:fillRef>
-                        <a:effectRef idx="0">
-                          <a:schemeClr val="accent1"/>
-                        </a:effectRef>
-                        <a:fontRef idx="minor">
-                          <a:schemeClr val="lt1"/>
-                        </a:fontRef>
-                      </wps:style>
-                      <wps:txbx>
-                        <w:txbxContent>
-                          <w:p>
-                            <w:pPr>
-                              <w:jc w:val="center"/>
-                              <w:rPr>
-                                <w:rStyle w:val="normaltextrun"/>
-                                <w:rFonts w:ascii="Verdana" w:hAnsi="Verdana" w:cs="Calibri Light"/>
-                              </w:rPr>
-                            </w:pPr>
-                            <w:bookmarkStart w:id="0" w:name="_GoBack"/>
-                            <w:bookmarkEnd w:id="0"/>
-                            <w:r>
-                              <w:rPr>
-                                <w:rStyle w:val="normaltextrun"/>
-                                <w:rFonts w:ascii="Calibri Light" w:eastAsia="Times New Roman" w:hAnsi="Calibri Light" w:cs="Calibri Light"/>
-                                <w:b/>
-                                <w:bCs/>
-                                <w:color w:val="991F0B"/>
-                                <w:sz w:val="32"/>
-                                <w:szCs w:val="32"/>
-                                <w:lang w:eastAsia="fr-FR"/>
-                              </w:rPr>
-                              <w:br/>
-                            </w:r>
-                            <w:r>
-                              <w:rPr>
-                                <w:rStyle w:val="normaltextrun"/>
-                                <w:rFonts w:ascii="Calibri Light" w:eastAsia="Times New Roman" w:hAnsi="Calibri Light" w:cs="Calibri Light"/>
-                                <w:b/>
-                                <w:bCs/>
-                                <w:color w:val="991F0B"/>
-                                <w:sz w:val="32"/>
-                                <w:szCs w:val="32"/>
-                                <w:lang w:eastAsia="fr-FR"/>
-                              </w:rPr>
-                              <w:t>Luc Manceau</w:t>
-                            </w:r>
-                            <w:r>
-                              <w:rPr>
-                                <w:rStyle w:val="normaltextrun"/>
-                                <w:rFonts w:ascii="Verdana" w:hAnsi="Verdana" w:cs="Calibri Light"/>
-                              </w:rPr>
-                              <w:t xml:space="preserve"> « Secrétaire »</w:t>
-                            </w:r>
-                          </w:p>
-                          <w:p>
-                            <w:pPr>
-                              <w:jc w:val="center"/>
-                            </w:pPr>
-                          </w:p>
-                        </w:txbxContent>
-                      </wps:txbx>
-                      <wps:bodyPr rot="0" spcFirstLastPara="0" vertOverflow="overflow" horzOverflow="overflow" vert="horz" wrap="square" lIns="91440" tIns="45720" rIns="91440" bIns="45720" numCol="1" spcCol="0" rtlCol="0" fromWordArt="0" anchor="ctr" anchorCtr="0" forceAA="0" compatLnSpc="1">
-                        <a:prstTxWarp prst="textNoShape">
-                          <a:avLst/>
-                        </a:prstTxWarp>
-                        <a:noAutofit/>
-                      </wps:bodyPr>
-                    </wps:wsp>
-                  </a:graphicData>
-                </a:graphic>
-                <wp14:sizeRelH relativeFrom="margin">
-                  <wp14:pctWidth>0</wp14:pctWidth>
-                </wp14:sizeRelH>
-                <wp14:sizeRelV relativeFrom="margin">
-                  <wp14:pctHeight>0</wp14:pctHeight>
-                </wp14:sizeRelV>
-              </wp:anchor>
-            </w:drawing>
-          </mc:Choice>
-          <mc:Fallback>
-            <w:pict>
-              <v:oval w14:anchorId="43649B74" id="Ellipse 16" o:spid="_x0000_s1029" style="position:absolute;margin-left:279.9pt;margin-top:7.1pt;width:207.9pt;height:206.7pt;z-index:-251645948;visibility:visible;mso-wrap-style:square;mso-width-percent:0;mso-height-percent:0;mso-wrap-distance-left:9pt;mso-wrap-distance-top:0;mso-wrap-distance-right:9pt;mso-wrap-distance-bottom:0;mso-position-horizontal:absolute;mso-position-horizontal-relative:text;mso-position-vertical:absolute;mso-position-vertical-relative:text;mso-width-percent:0;mso-height-percent:0;mso-width-relative:margin;mso-height-relative:margin;v-text-anchor:middle" o:gfxdata="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" fillcolor="#161616 [334]" stroked="f" strokeweight="1pt">
-                <v:stroke joinstyle="miter"/>
-                <v:textbox>
-                  <w:txbxContent>
-                    <w:p>
-                      <w:pPr>
-                        <w:jc w:val="center"/>
-                        <w:rPr>
-                          <w:rStyle w:val="normaltextrun"/>
-                          <w:rFonts w:ascii="Verdana" w:hAnsi="Verdana" w:cs="Calibri Light"/>
-                        </w:rPr>
-                      </w:pPr>
-                      <w:bookmarkStart w:id="1" w:name="_GoBack"/>
-                      <w:bookmarkEnd w:id="1"/>
-                      <w:r>
-                        <w:rPr>
-                          <w:rStyle w:val="normaltextrun"/>
-                          <w:rFonts w:ascii="Calibri Light" w:eastAsia="Times New Roman" w:hAnsi="Calibri Light" w:cs="Calibri Light"/>
-                          <w:b/>
-                          <w:bCs/>
-                          <w:color w:val="991F0B"/>
-                          <w:sz w:val="32"/>
-                          <w:szCs w:val="32"/>
-                          <w:lang w:eastAsia="fr-FR"/>
-                        </w:rPr>
-                        <w:br/>
-                      </w:r>
-                      <w:r>
-                        <w:rPr>
-                          <w:rStyle w:val="normaltextrun"/>
-                          <w:rFonts w:ascii="Calibri Light" w:eastAsia="Times New Roman" w:hAnsi="Calibri Light" w:cs="Calibri Light"/>
-                          <w:b/>
-                          <w:bCs/>
-                          <w:color w:val="991F0B"/>
-                          <w:sz w:val="32"/>
-                          <w:szCs w:val="32"/>
-                          <w:lang w:eastAsia="fr-FR"/>
-                        </w:rPr>
-                        <w:t>Luc Manceau</w:t>
-                      </w:r>
-                      <w:r>
-                        <w:rPr>
-                          <w:rStyle w:val="normaltextrun"/>
-                          <w:rFonts w:ascii="Verdana" w:hAnsi="Verdana" w:cs="Calibri Light"/>
-                        </w:rPr>
-                        <w:t xml:space="preserve"> « Secrétaire »</w:t>
-                      </w:r>
-                    </w:p>
-                    <w:p>
-                      <w:pPr>
-                        <w:jc w:val="center"/>
-                      </w:pPr>
-                    </w:p>
-                  </w:txbxContent>
-                </v:textbox>
-                <w10:wrap type="tight"/>
-              </v:oval>
-            </w:pict>
-          </mc:Fallback>
-        </mc:AlternateContent>
-      </w:r>
-    </w:p>
-    <w:p>
-      <w:pPr>
-        <w:rPr>
-          <w:rStyle w:val="normaltextrun"/>
-          <w:rFonts w:ascii="Verdana" w:hAnsi="Verdana" w:cs="Calibri Light"/>
-        </w:rPr>
-      </w:pPr>
-    </w:p>
-    <w:p>
-      <w:pPr>
-        <w:rPr>
-          <w:rStyle w:val="normaltextrun"/>
-          <w:rFonts w:ascii="Verdana" w:hAnsi="Verdana" w:cs="Calibri Light"/>
-        </w:rPr>
-      </w:pPr>
-    </w:p>
-    <w:p>
-      <w:pPr>
-        <w:rPr>
-          <w:rStyle w:val="normaltextrun"/>
-          <w:rFonts w:ascii="Verdana" w:hAnsi="Verdana" w:cs="Calibri Light"/>
-        </w:rPr>
-      </w:pPr>
-    </w:p>
-    <w:p>
-      <w:pPr>
-        <w:rPr>
-          <w:rStyle w:val="normaltextrun"/>
-          <w:rFonts w:ascii="Verdana" w:hAnsi="Verdana" w:cs="Calibri Light"/>
-        </w:rPr>
-      </w:pPr>
-    </w:p>
-    <w:p>
-      <w:pPr>
-        <w:jc w:val="right"/>
-        <w:rPr>
-          <w:rStyle w:val="normaltextrun"/>
-          <w:rFonts w:ascii="Verdana" w:hAnsi="Verdana" w:cs="Calibri Light"/>
-        </w:rPr>
-      </w:pPr>
-      <w:r>
-        <w:rPr>
-          <w:rStyle w:val="normaltextrun"/>
-          <w:rFonts w:ascii="Verdana" w:hAnsi="Verdana" w:cs="Calibri Light"/>
-        </w:rPr>
-        <w:t xml:space="preserve"> </w:t>
-      </w:r>
-    </w:p>
-    <w:p>
-      <w:pPr>
-        <w:rPr>
-          <w:rStyle w:val="normaltextrun"/>
-          <w:rFonts w:ascii="Verdana" w:hAnsi="Verdana" w:cs="Calibri Light"/>
-        </w:rPr>
-      </w:pPr>
-    </w:p>
-    <w:p>
-      <w:pPr>
-        <w:rPr>
-          <w:rStyle w:val="normaltextrun"/>
-          <w:rFonts w:ascii="Verdana" w:hAnsi="Verdana" w:cs="Calibri Light"/>
-        </w:rPr>
-      </w:pPr>
-    </w:p>
-    <w:p>
-      <w:pPr>
-        <w:rPr>
-          <w:rStyle w:val="normaltextrun"/>
-          <w:rFonts w:ascii="Verdana" w:hAnsi="Verdana" w:cs="Calibri Light"/>
-        </w:rPr>
-      </w:pPr>
-    </w:p>
-    <w:p>
-      <w:pPr>
-        <w:rPr>
-          <w:rStyle w:val="normaltextrun"/>
-          <w:rFonts w:ascii="Verdana" w:hAnsi="Verdana" w:cs="Calibri Light"/>
-        </w:rPr>
-      </w:pPr>
-      <w:r>
-        <w:rPr>
-          <w:rFonts w:ascii="Verdana" w:hAnsi="Verdana" w:cs="Calibri Light"/>
-          <w:noProof/>
-        </w:rPr>
-        <mc:AlternateContent>
-          <mc:Choice Requires="wps">
-            <w:drawing>
-              <wp:anchor distT="0" distB="0" distL="114300" distR="114300" simplePos="0" relativeHeight="251666436" behindDoc="1" locked="0" layoutInCell="1" allowOverlap="1" wp14:anchorId="213F5CED" wp14:editId="10D66A37">
-                <wp:simplePos x="0" y="0"/>
-                <wp:positionH relativeFrom="column">
-                  <wp:posOffset>3554730</wp:posOffset>
-                </wp:positionH>
-                <wp:positionV relativeFrom="paragraph">
-                  <wp:posOffset>158927</wp:posOffset>
-                </wp:positionV>
-                <wp:extent cx="2640330" cy="2625090"/>
-                <wp:effectExtent l="0" t="0" r="7620" b="3810"/>
-                <wp:wrapTight wrapText="bothSides">
-                  <wp:wrapPolygon edited="0">
-                    <wp:start x="8883" y="0"/>
-                    <wp:lineTo x="7481" y="157"/>
-                    <wp:lineTo x="3429" y="2038"/>
-                    <wp:lineTo x="2805" y="3292"/>
-                    <wp:lineTo x="1247" y="5016"/>
-                    <wp:lineTo x="156" y="7524"/>
-                    <wp:lineTo x="0" y="8935"/>
-                    <wp:lineTo x="0" y="12853"/>
-                    <wp:lineTo x="468" y="15048"/>
-                    <wp:lineTo x="1870" y="17556"/>
-                    <wp:lineTo x="4831" y="20221"/>
-                    <wp:lineTo x="8104" y="21475"/>
-                    <wp:lineTo x="8727" y="21475"/>
-                    <wp:lineTo x="12779" y="21475"/>
-                    <wp:lineTo x="13403" y="21475"/>
-                    <wp:lineTo x="16675" y="20221"/>
-                    <wp:lineTo x="19636" y="17556"/>
-                    <wp:lineTo x="21039" y="15048"/>
-                    <wp:lineTo x="21506" y="13010"/>
-                    <wp:lineTo x="21506" y="8935"/>
-                    <wp:lineTo x="21351" y="7524"/>
-                    <wp:lineTo x="20260" y="5016"/>
-                    <wp:lineTo x="18390" y="2821"/>
-                    <wp:lineTo x="18234" y="2038"/>
-                    <wp:lineTo x="14338" y="313"/>
-                    <wp:lineTo x="12623" y="0"/>
-                    <wp:lineTo x="8883" y="0"/>
-                  </wp:wrapPolygon>
-                </wp:wrapTight>
-                <wp:docPr id="12" name="Ellipse 12"/>
-                <wp:cNvGraphicFramePr/>
-                <a:graphic xmlns:a="http://schemas.openxmlformats.org/drawingml/2006/main">
-                  <a:graphicData uri="http://schemas.microsoft.com/office/word/2010/wordprocessingShape">
-                    <wps:wsp>
-                      <wps:cNvSpPr/>
-                      <wps:spPr>
-                        <a:xfrm>
-                          <a:off x="0" y="0"/>
-                          <a:ext cx="2640330" cy="2625090"/>
-                        </a:xfrm>
-                        <a:prstGeom prst="ellipse">
-                          <a:avLst/>
-                        </a:prstGeom>
-                        <a:solidFill>
-                          <a:schemeClr val="bg2">
-                            <a:lumMod val="10000"/>
-                          </a:schemeClr>
-                        </a:solidFill>
-                        <a:ln>
-                          <a:noFill/>
-                        </a:ln>
-                      </wps:spPr>
-                      <wps:style>
-                        <a:lnRef idx="2">
-                          <a:schemeClr val="accent1">
-                            <a:shade val="50000"/>
-                          </a:schemeClr>
-                        </a:lnRef>
-                        <a:fillRef idx="1">
-                          <a:schemeClr val="accent1"/>
-                        </a:fillRef>
-                        <a:effectRef idx="0">
-                          <a:schemeClr val="accent1"/>
-                        </a:effectRef>
-                        <a:fontRef idx="minor">
-                          <a:schemeClr val="lt1"/>
-                        </a:fontRef>
-                      </wps:style>
-                      <wps:txbx>
-                        <w:txbxContent>
-                          <w:p>
-                            <w:pPr>
-                              <w:jc w:val="center"/>
-                            </w:pPr>
-                            <w:r>
-                              <w:rPr>
-                                <w:rStyle w:val="normaltextrun"/>
-                                <w:rFonts w:ascii="Calibri Light" w:eastAsia="Times New Roman" w:hAnsi="Calibri Light" w:cs="Calibri Light"/>
-                                <w:b/>
-                                <w:bCs/>
-                                <w:color w:val="991F0B"/>
-                                <w:sz w:val="32"/>
-                                <w:szCs w:val="32"/>
-                                <w:lang w:eastAsia="fr-FR"/>
-                              </w:rPr>
-                              <w:br/>
-                            </w:r>
-                            <w:r>
-                              <w:rPr>
-                                <w:rStyle w:val="normaltextrun"/>
-                                <w:rFonts w:ascii="Calibri Light" w:eastAsia="Times New Roman" w:hAnsi="Calibri Light" w:cs="Calibri Light"/>
-                                <w:b/>
-                                <w:bCs/>
-                                <w:color w:val="991F0B"/>
-                                <w:sz w:val="32"/>
-                                <w:szCs w:val="32"/>
-                                <w:lang w:eastAsia="fr-FR"/>
-                              </w:rPr>
-                              <w:t xml:space="preserve">Philippe </w:t>
-                            </w:r>
-                            <w:proofErr w:type="spellStart"/>
-                            <w:r>
-                              <w:rPr>
-                                <w:rStyle w:val="normaltextrun"/>
-                                <w:rFonts w:ascii="Calibri Light" w:eastAsia="Times New Roman" w:hAnsi="Calibri Light" w:cs="Calibri Light"/>
-                                <w:b/>
-                                <w:bCs/>
-                                <w:color w:val="991F0B"/>
-                                <w:sz w:val="32"/>
-                                <w:szCs w:val="32"/>
-                                <w:lang w:eastAsia="fr-FR"/>
-                              </w:rPr>
-                              <w:t>Mangeard</w:t>
-                            </w:r>
-                            <w:proofErr w:type="spellEnd"/>
-                            <w:r>
-                              <w:rPr>
-                                <w:rStyle w:val="normaltextrun"/>
-                                <w:rFonts w:ascii="Verdana" w:hAnsi="Verdana" w:cs="Calibri Light"/>
-                              </w:rPr>
-                              <w:t xml:space="preserve"> « Responsable Design »</w:t>
-                            </w:r>
-                          </w:p>
-                        </w:txbxContent>
-                      </wps:txbx>
-                      <wps:bodyPr rot="0" spcFirstLastPara="0" vertOverflow="overflow" horzOverflow="overflow" vert="horz" wrap="square" lIns="91440" tIns="45720" rIns="91440" bIns="45720" numCol="1" spcCol="0" rtlCol="0" fromWordArt="0" anchor="ctr" anchorCtr="0" forceAA="0" compatLnSpc="1">
-                        <a:prstTxWarp prst="textNoShape">
-                          <a:avLst/>
-                        </a:prstTxWarp>
-                        <a:noAutofit/>
-                      </wps:bodyPr>
-                    </wps:wsp>
-                  </a:graphicData>
-                </a:graphic>
-                <wp14:sizeRelH relativeFrom="margin">
-                  <wp14:pctWidth>0</wp14:pctWidth>
-                </wp14:sizeRelH>
-                <wp14:sizeRelV relativeFrom="margin">
-                  <wp14:pctHeight>0</wp14:pctHeight>
-                </wp14:sizeRelV>
-              </wp:anchor>
-            </w:drawing>
-          </mc:Choice>
-          <mc:Fallback>
-            <w:pict>
-              <v:oval w14:anchorId="213F5CED" id="Ellipse 12" o:spid="_x0000_s1030" style="position:absolute;margin-left:279.9pt;margin-top:12.5pt;width:207.9pt;height:206.7pt;z-index:-251650044;visibility:visible;mso-wrap-style:square;mso-width-percent:0;mso-height-percent:0;mso-wrap-distance-left:9pt;mso-wrap-distance-top:0;mso-wrap-distance-right:9pt;mso-wrap-distance-bottom:0;mso-position-horizontal:absolute;mso-position-horizontal-relative:text;mso-position-vertical:absolute;mso-position-vertical-relative:text;mso-width-percent:0;mso-height-percent:0;mso-width-relative:margin;mso-height-relative:margin;v-text-anchor:middle" o:gfxdata="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" fillcolor="#161616 [334]" stroked="f" strokeweight="1pt">
-                <v:stroke joinstyle="miter"/>
-                <v:textbox>
-                  <w:txbxContent>
-                    <w:p>
-                      <w:pPr>
-                        <w:jc w:val="center"/>
-                      </w:pPr>
-                      <w:r>
-                        <w:rPr>
-                          <w:rStyle w:val="normaltextrun"/>
-                          <w:rFonts w:ascii="Calibri Light" w:eastAsia="Times New Roman" w:hAnsi="Calibri Light" w:cs="Calibri Light"/>
-                          <w:b/>
-                          <w:bCs/>
-                          <w:color w:val="991F0B"/>
-                          <w:sz w:val="32"/>
-                          <w:szCs w:val="32"/>
-                          <w:lang w:eastAsia="fr-FR"/>
-                        </w:rPr>
-                        <w:br/>
-                      </w:r>
-                      <w:r>
-                        <w:rPr>
-                          <w:rStyle w:val="normaltextrun"/>
-                          <w:rFonts w:ascii="Calibri Light" w:eastAsia="Times New Roman" w:hAnsi="Calibri Light" w:cs="Calibri Light"/>
-                          <w:b/>
-                          <w:bCs/>
-                          <w:color w:val="991F0B"/>
-                          <w:sz w:val="32"/>
-                          <w:szCs w:val="32"/>
-                          <w:lang w:eastAsia="fr-FR"/>
-                        </w:rPr>
-                        <w:t xml:space="preserve">Philippe </w:t>
-                      </w:r>
-                      <w:proofErr w:type="spellStart"/>
-                      <w:r>
-                        <w:rPr>
-                          <w:rStyle w:val="normaltextrun"/>
-                          <w:rFonts w:ascii="Calibri Light" w:eastAsia="Times New Roman" w:hAnsi="Calibri Light" w:cs="Calibri Light"/>
-                          <w:b/>
-                          <w:bCs/>
-                          <w:color w:val="991F0B"/>
-                          <w:sz w:val="32"/>
-                          <w:szCs w:val="32"/>
-                          <w:lang w:eastAsia="fr-FR"/>
-                        </w:rPr>
-                        <w:t>Mangeard</w:t>
-                      </w:r>
-                      <w:proofErr w:type="spellEnd"/>
-                      <w:r>
-                        <w:rPr>
-                          <w:rStyle w:val="normaltextrun"/>
-                          <w:rFonts w:ascii="Verdana" w:hAnsi="Verdana" w:cs="Calibri Light"/>
-                        </w:rPr>
-                        <w:t xml:space="preserve"> « Responsable Design »</w:t>
-                      </w:r>
-                    </w:p>
-                  </w:txbxContent>
-                </v:textbox>
-                <w10:wrap type="tight"/>
-              </v:oval>
-            </w:pict>
-          </mc:Fallback>
-        </mc:AlternateContent>
-      </w:r>
-      <w:r>
-        <w:rPr>
-          <w:rFonts w:ascii="Verdana" w:hAnsi="Verdana" w:cs="Calibri Light"/>
-          <w:noProof/>
-        </w:rPr>
-        <mc:AlternateContent>
-          <mc:Choice Requires="wps">
-            <w:drawing>
-              <wp:anchor distT="0" distB="0" distL="114300" distR="114300" simplePos="0" relativeHeight="251668484" behindDoc="1" locked="0" layoutInCell="1" allowOverlap="1" wp14:anchorId="4C857098" wp14:editId="2AB15767">
-                <wp:simplePos x="0" y="0"/>
-                <wp:positionH relativeFrom="column">
-                  <wp:posOffset>-306553</wp:posOffset>
-                </wp:positionH>
-                <wp:positionV relativeFrom="paragraph">
-                  <wp:posOffset>153188</wp:posOffset>
-                </wp:positionV>
-                <wp:extent cx="2640330" cy="2625090"/>
-                <wp:effectExtent l="0" t="0" r="7620" b="3810"/>
-                <wp:wrapTight wrapText="bothSides">
-                  <wp:wrapPolygon edited="0">
-                    <wp:start x="8883" y="0"/>
-                    <wp:lineTo x="7481" y="157"/>
-                    <wp:lineTo x="3429" y="2038"/>
-                    <wp:lineTo x="2805" y="3292"/>
-                    <wp:lineTo x="1247" y="5016"/>
-                    <wp:lineTo x="156" y="7524"/>
-                    <wp:lineTo x="0" y="8935"/>
-                    <wp:lineTo x="0" y="12853"/>
-                    <wp:lineTo x="468" y="15048"/>
-                    <wp:lineTo x="1870" y="17556"/>
-                    <wp:lineTo x="4831" y="20221"/>
-                    <wp:lineTo x="8104" y="21475"/>
-                    <wp:lineTo x="8727" y="21475"/>
-                    <wp:lineTo x="12779" y="21475"/>
-                    <wp:lineTo x="13403" y="21475"/>
-                    <wp:lineTo x="16675" y="20221"/>
-                    <wp:lineTo x="19636" y="17556"/>
-                    <wp:lineTo x="21039" y="15048"/>
-                    <wp:lineTo x="21506" y="13010"/>
-                    <wp:lineTo x="21506" y="8935"/>
-                    <wp:lineTo x="21351" y="7524"/>
-                    <wp:lineTo x="20260" y="5016"/>
-                    <wp:lineTo x="18390" y="2821"/>
-                    <wp:lineTo x="18234" y="2038"/>
-                    <wp:lineTo x="14338" y="313"/>
-                    <wp:lineTo x="12623" y="0"/>
-                    <wp:lineTo x="8883" y="0"/>
-                  </wp:wrapPolygon>
-                </wp:wrapTight>
-                <wp:docPr id="14" name="Ellipse 14"/>
-                <wp:cNvGraphicFramePr/>
-                <a:graphic xmlns:a="http://schemas.openxmlformats.org/drawingml/2006/main">
-                  <a:graphicData uri="http://schemas.microsoft.com/office/word/2010/wordprocessingShape">
-                    <wps:wsp>
-                      <wps:cNvSpPr/>
-                      <wps:spPr>
-                        <a:xfrm>
-                          <a:off x="0" y="0"/>
-                          <a:ext cx="2640330" cy="2625090"/>
-                        </a:xfrm>
-                        <a:prstGeom prst="ellipse">
-                          <a:avLst/>
-                        </a:prstGeom>
-                        <a:solidFill>
-                          <a:schemeClr val="bg2">
-                            <a:lumMod val="10000"/>
-                          </a:schemeClr>
-                        </a:solidFill>
-                        <a:ln>
-                          <a:noFill/>
-                        </a:ln>
-                      </wps:spPr>
-                      <wps:style>
-                        <a:lnRef idx="2">
-                          <a:schemeClr val="accent1">
-                            <a:shade val="50000"/>
-                          </a:schemeClr>
-                        </a:lnRef>
-                        <a:fillRef idx="1">
-                          <a:schemeClr val="accent1"/>
-                        </a:fillRef>
-                        <a:effectRef idx="0">
-                          <a:schemeClr val="accent1"/>
-                        </a:effectRef>
-                        <a:fontRef idx="minor">
-                          <a:schemeClr val="lt1"/>
-                        </a:fontRef>
-                      </wps:style>
                       <wps:txbx>
                         <w:txbxContent>
                           <w:p>
@@ -4747,8 +4012,66 @@
                                 <w:szCs w:val="32"/>
                                 <w:lang w:eastAsia="fr-FR"/>
                               </w:rPr>
-                              <w:br/>
+                              <w:t xml:space="preserve"> </w:t>
                             </w:r>
+                            <w:r>
+                              <w:rPr>
+                                <w:noProof/>
+                              </w:rPr>
+                              <w:drawing>
+                                <wp:inline distT="0" distB="0" distL="0" distR="0" wp14:anchorId="4201F70F" wp14:editId="31C6EEEC">
+                                  <wp:extent cx="994867" cy="992596"/>
+                                  <wp:effectExtent l="0" t="0" r="0" b="0"/>
+                                  <wp:docPr id="192" name="Image 192"/>
+                                  <wp:cNvGraphicFramePr>
+                                    <a:graphicFrameLocks xmlns:a="http://schemas.openxmlformats.org/drawingml/2006/main" noChangeAspect="1"/>
+                                  </wp:cNvGraphicFramePr>
+                                  <a:graphic xmlns:a="http://schemas.openxmlformats.org/drawingml/2006/main">
+                                    <a:graphicData uri="http://schemas.openxmlformats.org/drawingml/2006/picture">
+                                      <pic:pic xmlns:pic="http://schemas.openxmlformats.org/drawingml/2006/picture">
+                                        <pic:nvPicPr>
+                                          <pic:cNvPr id="0" name="Picture 5"/>
+                                          <pic:cNvPicPr>
+                                            <a:picLocks noChangeAspect="1" noChangeArrowheads="1"/>
+                                          </pic:cNvPicPr>
+                                        </pic:nvPicPr>
+                                        <pic:blipFill>
+                                          <a:blip r:embed="rId9">
+                                            <a:extLst>
+                                              <a:ext uri="{28A0092B-C50C-407E-A947-70E740481C1C}">
+                                                <a14:useLocalDpi xmlns:a14="http://schemas.microsoft.com/office/drawing/2010/main" val="0"/>
+                                              </a:ext>
+                                            </a:extLst>
+                                          </a:blip>
+                                          <a:srcRect/>
+                                          <a:stretch>
+                                            <a:fillRect/>
+                                          </a:stretch>
+                                        </pic:blipFill>
+                                        <pic:spPr bwMode="auto">
+                                          <a:xfrm>
+                                            <a:off x="0" y="0"/>
+                                            <a:ext cx="1039889" cy="1037515"/>
+                                          </a:xfrm>
+                                          <a:prstGeom prst="rect">
+                                            <a:avLst/>
+                                          </a:prstGeom>
+                                          <a:noFill/>
+                                          <a:ln>
+                                            <a:noFill/>
+                                          </a:ln>
+                                        </pic:spPr>
+                                      </pic:pic>
+                                    </a:graphicData>
+                                  </a:graphic>
+                                </wp:inline>
+                              </w:drawing>
+                            </w:r>
+                          </w:p>
+                          <w:p>
+                            <w:pPr>
+                              <w:jc w:val="center"/>
+                            </w:pPr>
                             <w:r>
                               <w:rPr>
                                 <w:rStyle w:val="normaltextrun"/>
@@ -4760,24 +4083,19 @@
                                 <w:szCs w:val="32"/>
                                 <w:lang w:eastAsia="fr-FR"/>
                               </w:rPr>
-                              <w:t>Alix Stirling</w:t>
+                              <w:t>Philippe Mangeard</w:t>
                             </w:r>
                             <w:r>
                               <w:rPr>
                                 <w:rStyle w:val="normaltextrun"/>
                                 <w:rFonts w:ascii="Verdana" w:hAnsi="Verdana" w:cs="Calibri Light"/>
                               </w:rPr>
-                              <w:t xml:space="preserve"> « Responsable communication »</w:t>
+                              <w:t xml:space="preserve"> « Responsable Design »</w:t>
                             </w:r>
-                          </w:p>
-                          <w:p>
-                            <w:pPr>
-                              <w:jc w:val="center"/>
-                            </w:pPr>
                           </w:p>
                         </w:txbxContent>
                       </wps:txbx>
-                      <wps:bodyPr rot="0" spcFirstLastPara="0" vertOverflow="overflow" horzOverflow="overflow" vert="horz" wrap="square" lIns="91440" tIns="45720" rIns="91440" bIns="45720" numCol="1" spcCol="0" rtlCol="0" fromWordArt="0" anchor="ctr" anchorCtr="0" forceAA="0" compatLnSpc="1">
+                      <wps:bodyPr rot="0" spcFirstLastPara="0" vertOverflow="overflow" horzOverflow="overflow" vert="horz" wrap="square" lIns="91440" tIns="45720" rIns="91440" bIns="45720" numCol="1" spcCol="0" rtlCol="0" fromWordArt="0" anchor="t" anchorCtr="0" forceAA="0" compatLnSpc="1">
                         <a:prstTxWarp prst="textNoShape">
                           <a:avLst/>
                         </a:prstTxWarp>
@@ -4797,8 +4115,7 @@
           </mc:Choice>
           <mc:Fallback>
             <w:pict>
-              <v:oval w14:anchorId="4C857098" id="Ellipse 14" o:spid="_x0000_s1031" style="position:absolute;margin-left:-24.15pt;margin-top:12.05pt;width:207.9pt;height:206.7pt;z-index:-251647996;visibility:visible;mso-wrap-style:square;mso-width-percent:0;mso-height-percent:0;mso-wrap-distance-left:9pt;mso-wrap-distance-top:0;mso-wrap-distance-right:9pt;mso-wrap-distance-bottom:0;mso-position-horizontal:absolute;mso-position-horizontal-relative:text;mso-position-vertical:absolute;mso-position-vertical-relative:text;mso-width-percent:0;mso-height-percent:0;mso-width-relative:margin;mso-height-relative:margin;v-text-anchor:middle" o:gfxdata="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" fillcolor="#161616 [334]" stroked="f" strokeweight="1pt">
-                <v:stroke joinstyle="miter"/>
+              <v:roundrect w14:anchorId="0864E32B" id="Zone de texte 19" o:spid="_x0000_s1028" style="position:absolute;margin-left:339.25pt;margin-top:6.2pt;width:156.1pt;height:164.75pt;z-index:251675652;visibility:visible;mso-wrap-style:square;mso-width-percent:0;mso-height-percent:0;mso-wrap-distance-left:9pt;mso-wrap-distance-top:0;mso-wrap-distance-right:9pt;mso-wrap-distance-bottom:0;mso-position-horizontal:absolute;mso-position-horizontal-relative:text;mso-position-vertical:absolute;mso-position-vertical-relative:text;mso-width-percent:0;mso-height-percent:0;mso-width-relative:margin;mso-height-relative:margin;v-text-anchor:top" arcsize="10923f" o:gfxdata="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" fillcolor="#161616 [334]" stroked="f" strokeweight=".5pt">
                 <v:textbox>
                   <w:txbxContent>
                     <w:p>
@@ -4826,8 +4143,66 @@
                           <w:szCs w:val="32"/>
                           <w:lang w:eastAsia="fr-FR"/>
                         </w:rPr>
-                        <w:br/>
+                        <w:t xml:space="preserve"> </w:t>
                       </w:r>
+                      <w:r>
+                        <w:rPr>
+                          <w:noProof/>
+                        </w:rPr>
+                        <w:drawing>
+                          <wp:inline distT="0" distB="0" distL="0" distR="0" wp14:anchorId="4201F70F" wp14:editId="31C6EEEC">
+                            <wp:extent cx="994867" cy="992596"/>
+                            <wp:effectExtent l="0" t="0" r="0" b="0"/>
+                            <wp:docPr id="192" name="Image 192"/>
+                            <wp:cNvGraphicFramePr>
+                              <a:graphicFrameLocks xmlns:a="http://schemas.openxmlformats.org/drawingml/2006/main" noChangeAspect="1"/>
+                            </wp:cNvGraphicFramePr>
+                            <a:graphic xmlns:a="http://schemas.openxmlformats.org/drawingml/2006/main">
+                              <a:graphicData uri="http://schemas.openxmlformats.org/drawingml/2006/picture">
+                                <pic:pic xmlns:pic="http://schemas.openxmlformats.org/drawingml/2006/picture">
+                                  <pic:nvPicPr>
+                                    <pic:cNvPr id="0" name="Picture 5"/>
+                                    <pic:cNvPicPr>
+                                      <a:picLocks noChangeAspect="1" noChangeArrowheads="1"/>
+                                    </pic:cNvPicPr>
+                                  </pic:nvPicPr>
+                                  <pic:blipFill>
+                                    <a:blip r:embed="rId9">
+                                      <a:extLst>
+                                        <a:ext uri="{28A0092B-C50C-407E-A947-70E740481C1C}">
+                                          <a14:useLocalDpi xmlns:a14="http://schemas.microsoft.com/office/drawing/2010/main" val="0"/>
+                                        </a:ext>
+                                      </a:extLst>
+                                    </a:blip>
+                                    <a:srcRect/>
+                                    <a:stretch>
+                                      <a:fillRect/>
+                                    </a:stretch>
+                                  </pic:blipFill>
+                                  <pic:spPr bwMode="auto">
+                                    <a:xfrm>
+                                      <a:off x="0" y="0"/>
+                                      <a:ext cx="1039889" cy="1037515"/>
+                                    </a:xfrm>
+                                    <a:prstGeom prst="rect">
+                                      <a:avLst/>
+                                    </a:prstGeom>
+                                    <a:noFill/>
+                                    <a:ln>
+                                      <a:noFill/>
+                                    </a:ln>
+                                  </pic:spPr>
+                                </pic:pic>
+                              </a:graphicData>
+                            </a:graphic>
+                          </wp:inline>
+                        </w:drawing>
+                      </w:r>
+                    </w:p>
+                    <w:p>
+                      <w:pPr>
+                        <w:jc w:val="center"/>
+                      </w:pPr>
                       <w:r>
                         <w:rPr>
                           <w:rStyle w:val="normaltextrun"/>
@@ -4839,64 +4214,23 @@
                           <w:szCs w:val="32"/>
                           <w:lang w:eastAsia="fr-FR"/>
                         </w:rPr>
-                        <w:t>Alix Stirling</w:t>
+                        <w:t>Philippe Mangeard</w:t>
                       </w:r>
                       <w:r>
                         <w:rPr>
                           <w:rStyle w:val="normaltextrun"/>
                           <w:rFonts w:ascii="Verdana" w:hAnsi="Verdana" w:cs="Calibri Light"/>
                         </w:rPr>
-                        <w:t xml:space="preserve"> « Responsable communication »</w:t>
+                        <w:t xml:space="preserve"> « Responsable Design »</w:t>
                       </w:r>
-                    </w:p>
-                    <w:p>
-                      <w:pPr>
-                        <w:jc w:val="center"/>
-                      </w:pPr>
                     </w:p>
                   </w:txbxContent>
                 </v:textbox>
-                <w10:wrap type="tight"/>
-              </v:oval>
+              </v:roundrect>
             </w:pict>
           </mc:Fallback>
         </mc:AlternateContent>
       </w:r>
-    </w:p>
-    <w:p>
-      <w:pPr>
-        <w:rPr>
-          <w:rFonts w:ascii="Verdana" w:hAnsi="Verdana"/>
-        </w:rPr>
-      </w:pPr>
-    </w:p>
-    <w:p>
-      <w:pPr>
-        <w:rPr>
-          <w:rFonts w:ascii="Verdana" w:hAnsi="Verdana"/>
-        </w:rPr>
-      </w:pPr>
-    </w:p>
-    <w:p>
-      <w:pPr>
-        <w:rPr>
-          <w:rFonts w:ascii="Verdana" w:hAnsi="Verdana"/>
-        </w:rPr>
-      </w:pPr>
-    </w:p>
-    <w:p>
-      <w:pPr>
-        <w:rPr>
-          <w:rFonts w:ascii="Verdana" w:hAnsi="Verdana"/>
-        </w:rPr>
-      </w:pPr>
-    </w:p>
-    <w:p>
-      <w:pPr>
-        <w:jc w:val="center"/>
-      </w:pPr>
-    </w:p>
-    <w:p>
       <w:r>
         <w:rPr>
           <w:rFonts w:ascii="Verdana" w:hAnsi="Verdana" w:cs="Calibri Light"/>
@@ -4905,29 +4239,29 @@
         <mc:AlternateContent>
           <mc:Choice Requires="wps">
             <w:drawing>
-              <wp:anchor distT="0" distB="0" distL="114300" distR="114300" simplePos="0" relativeHeight="251662340" behindDoc="0" locked="0" layoutInCell="1" allowOverlap="1" wp14:anchorId="2946885D" wp14:editId="45764B10">
+              <wp:anchor distT="0" distB="0" distL="114300" distR="114300" simplePos="0" relativeHeight="251673604" behindDoc="0" locked="0" layoutInCell="1" allowOverlap="1" wp14:anchorId="5428CEAA" wp14:editId="00BD14D1">
                 <wp:simplePos x="0" y="0"/>
                 <wp:positionH relativeFrom="column">
-                  <wp:posOffset>1624889</wp:posOffset>
+                  <wp:posOffset>-175591</wp:posOffset>
                 </wp:positionH>
                 <wp:positionV relativeFrom="paragraph">
-                  <wp:posOffset>213258</wp:posOffset>
+                  <wp:posOffset>168275</wp:posOffset>
                 </wp:positionV>
-                <wp:extent cx="2640787" cy="2625381"/>
-                <wp:effectExtent l="0" t="0" r="7620" b="3810"/>
-                <wp:wrapSquare wrapText="bothSides"/>
-                <wp:docPr id="9" name="Ellipse 9"/>
+                <wp:extent cx="1923897" cy="2003318"/>
+                <wp:effectExtent l="0" t="0" r="19685" b="0"/>
+                <wp:wrapNone/>
+                <wp:docPr id="15" name="Zone de texte 15"/>
                 <wp:cNvGraphicFramePr/>
                 <a:graphic xmlns:a="http://schemas.openxmlformats.org/drawingml/2006/main">
                   <a:graphicData uri="http://schemas.microsoft.com/office/word/2010/wordprocessingShape">
                     <wps:wsp>
-                      <wps:cNvSpPr/>
+                      <wps:cNvSpPr txBox="1"/>
                       <wps:spPr>
                         <a:xfrm>
                           <a:off x="0" y="0"/>
-                          <a:ext cx="2640787" cy="2625381"/>
+                          <a:ext cx="1923897" cy="2003318"/>
                         </a:xfrm>
-                        <a:prstGeom prst="ellipse">
+                        <a:prstGeom prst="roundRect">
                           <a:avLst/>
                         </a:prstGeom>
                         <a:solidFill>
@@ -4935,86 +4269,75 @@
                             <a:lumMod val="10000"/>
                           </a:schemeClr>
                         </a:solidFill>
-                        <a:ln>
+                        <a:ln w="6350">
                           <a:noFill/>
                         </a:ln>
                       </wps:spPr>
-                      <wps:style>
-                        <a:lnRef idx="2">
-                          <a:schemeClr val="accent1">
-                            <a:shade val="50000"/>
-                          </a:schemeClr>
-                        </a:lnRef>
-                        <a:fillRef idx="1">
-                          <a:schemeClr val="accent1"/>
-                        </a:fillRef>
-                        <a:effectRef idx="0">
-                          <a:schemeClr val="accent1"/>
-                        </a:effectRef>
-                        <a:fontRef idx="minor">
-                          <a:schemeClr val="lt1"/>
-                        </a:fontRef>
-                      </wps:style>
                       <wps:txbx>
                         <w:txbxContent>
                           <w:p>
                             <w:pPr>
                               <w:jc w:val="center"/>
+                              <w:rPr>
+                                <w:rStyle w:val="normaltextrun"/>
+                                <w:rFonts w:ascii="Calibri Light" w:eastAsia="Times New Roman" w:hAnsi="Calibri Light" w:cs="Calibri Light"/>
+                                <w:b/>
+                                <w:bCs/>
+                                <w:color w:val="991F0B"/>
+                                <w:sz w:val="32"/>
+                                <w:szCs w:val="32"/>
+                                <w:lang w:eastAsia="fr-FR"/>
+                              </w:rPr>
                             </w:pPr>
                             <w:r>
                               <w:rPr>
                                 <w:noProof/>
                               </w:rPr>
                               <w:drawing>
-                                <wp:inline distT="0" distB="0" distL="0" distR="0" wp14:anchorId="465981F6" wp14:editId="1662B9B4">
-                                  <wp:extent cx="945960" cy="945960"/>
-                                  <wp:effectExtent l="38100" t="57150" r="26035" b="45085"/>
-                                  <wp:docPr id="5" name="Image 5"/>
-                                  <wp:cNvGraphicFramePr/>
+                                <wp:inline distT="0" distB="0" distL="0" distR="0" wp14:anchorId="5D612A5F" wp14:editId="29321A74">
+                                  <wp:extent cx="943661" cy="959896"/>
+                                  <wp:effectExtent l="0" t="0" r="8890" b="0"/>
+                                  <wp:docPr id="193" name="Image 193"/>
+                                  <wp:cNvGraphicFramePr>
+                                    <a:graphicFrameLocks xmlns:a="http://schemas.openxmlformats.org/drawingml/2006/main" noChangeAspect="1"/>
+                                  </wp:cNvGraphicFramePr>
                                   <a:graphic xmlns:a="http://schemas.openxmlformats.org/drawingml/2006/main">
                                     <a:graphicData uri="http://schemas.openxmlformats.org/drawingml/2006/picture">
                                       <pic:pic xmlns:pic="http://schemas.openxmlformats.org/drawingml/2006/picture">
                                         <pic:nvPicPr>
-                                          <pic:cNvPr id="5" name="Image 5"/>
-                                          <pic:cNvPicPr/>
+                                          <pic:cNvPr id="0" name="Picture 3"/>
+                                          <pic:cNvPicPr>
+                                            <a:picLocks noChangeAspect="1" noChangeArrowheads="1"/>
+                                          </pic:cNvPicPr>
                                         </pic:nvPicPr>
-                                        <pic:blipFill>
-                                          <a:blip r:embed="rId9" cstate="print">
+                                        <pic:blipFill rotWithShape="1">
+                                          <a:blip r:embed="rId10">
                                             <a:extLst>
                                               <a:ext uri="{28A0092B-C50C-407E-A947-70E740481C1C}">
                                                 <a14:useLocalDpi xmlns:a14="http://schemas.microsoft.com/office/drawing/2010/main" val="0"/>
                                               </a:ext>
                                             </a:extLst>
                                           </a:blip>
-                                          <a:srcRect/>
-                                          <a:stretch>
-                                            <a:fillRect/>
-                                          </a:stretch>
+                                          <a:srcRect l="-587" t="9188" r="585" b="14510"/>
+                                          <a:stretch/>
                                         </pic:blipFill>
                                         <pic:spPr bwMode="auto">
                                           <a:xfrm>
                                             <a:off x="0" y="0"/>
-                                            <a:ext cx="962477" cy="962477"/>
+                                            <a:ext cx="948746" cy="965068"/>
                                           </a:xfrm>
-                                          <a:prstGeom prst="ellipse">
+                                          <a:prstGeom prst="rect">
                                             <a:avLst/>
                                           </a:prstGeom>
-                                          <a:ln w="19050" cap="rnd">
+                                          <a:noFill/>
+                                          <a:ln>
                                             <a:noFill/>
                                           </a:ln>
-                                          <a:effectLst/>
-                                          <a:scene3d>
-                                            <a:camera prst="orthographicFront"/>
-                                            <a:lightRig rig="contrasting" dir="t">
-                                              <a:rot lat="0" lon="0" rev="3000000"/>
-                                            </a:lightRig>
-                                          </a:scene3d>
-                                          <a:sp3d contourW="7620">
-                                            <a:bevelT w="95250" h="31750"/>
-                                            <a:contourClr>
-                                              <a:srgbClr val="333333"/>
-                                            </a:contourClr>
-                                          </a:sp3d>
+                                          <a:extLst>
+                                            <a:ext uri="{53640926-AAD7-44D8-BBD7-CCE9431645EC}">
+                                              <a14:shadowObscured xmlns:a14="http://schemas.microsoft.com/office/drawing/2010/main"/>
+                                            </a:ext>
+                                          </a:extLst>
                                         </pic:spPr>
                                       </pic:pic>
                                     </a:graphicData>
@@ -5033,8 +4356,444 @@
                                 <w:szCs w:val="32"/>
                                 <w:lang w:eastAsia="fr-FR"/>
                               </w:rPr>
+                              <w:t xml:space="preserve"> </w:t>
+                            </w:r>
+                          </w:p>
+                          <w:p>
+                            <w:pPr>
+                              <w:jc w:val="center"/>
+                            </w:pPr>
+                            <w:r>
+                              <w:rPr>
+                                <w:rStyle w:val="normaltextrun"/>
+                                <w:rFonts w:ascii="Calibri Light" w:eastAsia="Times New Roman" w:hAnsi="Calibri Light" w:cs="Calibri Light"/>
+                                <w:b/>
+                                <w:bCs/>
+                                <w:color w:val="991F0B"/>
+                                <w:sz w:val="32"/>
+                                <w:szCs w:val="32"/>
+                                <w:lang w:eastAsia="fr-FR"/>
+                              </w:rPr>
+                              <w:t>Mathilde Hurel</w:t>
+                            </w:r>
+                            <w:r>
+                              <w:rPr>
+                                <w:rStyle w:val="normaltextrun"/>
+                                <w:rFonts w:ascii="Verdana" w:hAnsi="Verdana" w:cs="Calibri Light"/>
+                              </w:rPr>
+                              <w:t xml:space="preserve"> </w:t>
+                            </w:r>
+                            <w:r>
+                              <w:rPr>
+                                <w:rStyle w:val="normaltextrun"/>
+                                <w:rFonts w:ascii="Verdana" w:hAnsi="Verdana" w:cs="Calibri Light"/>
+                              </w:rPr>
                               <w:br/>
+                              <w:t>« Responsable Application »</w:t>
                             </w:r>
+                          </w:p>
+                          <w:p/>
+                        </w:txbxContent>
+                      </wps:txbx>
+                      <wps:bodyPr rot="0" spcFirstLastPara="0" vertOverflow="overflow" horzOverflow="overflow" vert="horz" wrap="square" lIns="91440" tIns="45720" rIns="91440" bIns="45720" numCol="1" spcCol="0" rtlCol="0" fromWordArt="0" anchor="t" anchorCtr="0" forceAA="0" compatLnSpc="1">
+                        <a:prstTxWarp prst="textNoShape">
+                          <a:avLst/>
+                        </a:prstTxWarp>
+                        <a:noAutofit/>
+                      </wps:bodyPr>
+                    </wps:wsp>
+                  </a:graphicData>
+                </a:graphic>
+                <wp14:sizeRelH relativeFrom="margin">
+                  <wp14:pctWidth>0</wp14:pctWidth>
+                </wp14:sizeRelH>
+                <wp14:sizeRelV relativeFrom="margin">
+                  <wp14:pctHeight>0</wp14:pctHeight>
+                </wp14:sizeRelV>
+              </wp:anchor>
+            </w:drawing>
+          </mc:Choice>
+          <mc:Fallback>
+            <w:pict>
+              <v:roundrect w14:anchorId="5428CEAA" id="Zone de texte 15" o:spid="_x0000_s1029" style="position:absolute;margin-left:-13.85pt;margin-top:13.25pt;width:151.5pt;height:157.75pt;z-index:251673604;visibility:visible;mso-wrap-style:square;mso-width-percent:0;mso-height-percent:0;mso-wrap-distance-left:9pt;mso-wrap-distance-top:0;mso-wrap-distance-right:9pt;mso-wrap-distance-bottom:0;mso-position-horizontal:absolute;mso-position-horizontal-relative:text;mso-position-vertical:absolute;mso-position-vertical-relative:text;mso-width-percent:0;mso-height-percent:0;mso-width-relative:margin;mso-height-relative:margin;v-text-anchor:top" arcsize="10923f" o:gfxdata="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" fillcolor="#161616 [334]" stroked="f" strokeweight=".5pt">
+                <v:textbox>
+                  <w:txbxContent>
+                    <w:p>
+                      <w:pPr>
+                        <w:jc w:val="center"/>
+                        <w:rPr>
+                          <w:rStyle w:val="normaltextrun"/>
+                          <w:rFonts w:ascii="Calibri Light" w:eastAsia="Times New Roman" w:hAnsi="Calibri Light" w:cs="Calibri Light"/>
+                          <w:b/>
+                          <w:bCs/>
+                          <w:color w:val="991F0B"/>
+                          <w:sz w:val="32"/>
+                          <w:szCs w:val="32"/>
+                          <w:lang w:eastAsia="fr-FR"/>
+                        </w:rPr>
+                      </w:pPr>
+                      <w:r>
+                        <w:rPr>
+                          <w:noProof/>
+                        </w:rPr>
+                        <w:drawing>
+                          <wp:inline distT="0" distB="0" distL="0" distR="0" wp14:anchorId="5D612A5F" wp14:editId="29321A74">
+                            <wp:extent cx="943661" cy="959896"/>
+                            <wp:effectExtent l="0" t="0" r="8890" b="0"/>
+                            <wp:docPr id="193" name="Image 193"/>
+                            <wp:cNvGraphicFramePr>
+                              <a:graphicFrameLocks xmlns:a="http://schemas.openxmlformats.org/drawingml/2006/main" noChangeAspect="1"/>
+                            </wp:cNvGraphicFramePr>
+                            <a:graphic xmlns:a="http://schemas.openxmlformats.org/drawingml/2006/main">
+                              <a:graphicData uri="http://schemas.openxmlformats.org/drawingml/2006/picture">
+                                <pic:pic xmlns:pic="http://schemas.openxmlformats.org/drawingml/2006/picture">
+                                  <pic:nvPicPr>
+                                    <pic:cNvPr id="0" name="Picture 3"/>
+                                    <pic:cNvPicPr>
+                                      <a:picLocks noChangeAspect="1" noChangeArrowheads="1"/>
+                                    </pic:cNvPicPr>
+                                  </pic:nvPicPr>
+                                  <pic:blipFill rotWithShape="1">
+                                    <a:blip r:embed="rId10">
+                                      <a:extLst>
+                                        <a:ext uri="{28A0092B-C50C-407E-A947-70E740481C1C}">
+                                          <a14:useLocalDpi xmlns:a14="http://schemas.microsoft.com/office/drawing/2010/main" val="0"/>
+                                        </a:ext>
+                                      </a:extLst>
+                                    </a:blip>
+                                    <a:srcRect l="-587" t="9188" r="585" b="14510"/>
+                                    <a:stretch/>
+                                  </pic:blipFill>
+                                  <pic:spPr bwMode="auto">
+                                    <a:xfrm>
+                                      <a:off x="0" y="0"/>
+                                      <a:ext cx="948746" cy="965068"/>
+                                    </a:xfrm>
+                                    <a:prstGeom prst="rect">
+                                      <a:avLst/>
+                                    </a:prstGeom>
+                                    <a:noFill/>
+                                    <a:ln>
+                                      <a:noFill/>
+                                    </a:ln>
+                                    <a:extLst>
+                                      <a:ext uri="{53640926-AAD7-44D8-BBD7-CCE9431645EC}">
+                                        <a14:shadowObscured xmlns:a14="http://schemas.microsoft.com/office/drawing/2010/main"/>
+                                      </a:ext>
+                                    </a:extLst>
+                                  </pic:spPr>
+                                </pic:pic>
+                              </a:graphicData>
+                            </a:graphic>
+                          </wp:inline>
+                        </w:drawing>
+                      </w:r>
+                      <w:r>
+                        <w:rPr>
+                          <w:rStyle w:val="normaltextrun"/>
+                          <w:rFonts w:ascii="Calibri Light" w:eastAsia="Times New Roman" w:hAnsi="Calibri Light" w:cs="Calibri Light"/>
+                          <w:b/>
+                          <w:bCs/>
+                          <w:color w:val="991F0B"/>
+                          <w:sz w:val="32"/>
+                          <w:szCs w:val="32"/>
+                          <w:lang w:eastAsia="fr-FR"/>
+                        </w:rPr>
+                        <w:t xml:space="preserve"> </w:t>
+                      </w:r>
+                    </w:p>
+                    <w:p>
+                      <w:pPr>
+                        <w:jc w:val="center"/>
+                      </w:pPr>
+                      <w:r>
+                        <w:rPr>
+                          <w:rStyle w:val="normaltextrun"/>
+                          <w:rFonts w:ascii="Calibri Light" w:eastAsia="Times New Roman" w:hAnsi="Calibri Light" w:cs="Calibri Light"/>
+                          <w:b/>
+                          <w:bCs/>
+                          <w:color w:val="991F0B"/>
+                          <w:sz w:val="32"/>
+                          <w:szCs w:val="32"/>
+                          <w:lang w:eastAsia="fr-FR"/>
+                        </w:rPr>
+                        <w:t>Mathilde Hurel</w:t>
+                      </w:r>
+                      <w:r>
+                        <w:rPr>
+                          <w:rStyle w:val="normaltextrun"/>
+                          <w:rFonts w:ascii="Verdana" w:hAnsi="Verdana" w:cs="Calibri Light"/>
+                        </w:rPr>
+                        <w:t xml:space="preserve"> </w:t>
+                      </w:r>
+                      <w:r>
+                        <w:rPr>
+                          <w:rStyle w:val="normaltextrun"/>
+                          <w:rFonts w:ascii="Verdana" w:hAnsi="Verdana" w:cs="Calibri Light"/>
+                        </w:rPr>
+                        <w:br/>
+                        <w:t>« Responsable Application »</w:t>
+                      </w:r>
+                    </w:p>
+                    <w:p/>
+                  </w:txbxContent>
+                </v:textbox>
+              </v:roundrect>
+            </w:pict>
+          </mc:Fallback>
+        </mc:AlternateContent>
+      </w:r>
+    </w:p>
+    <w:p>
+      <w:pPr>
+        <w:jc w:val="right"/>
+        <w:rPr>
+          <w:rStyle w:val="normaltextrun"/>
+          <w:rFonts w:ascii="Verdana" w:hAnsi="Verdana" w:cs="Calibri Light"/>
+        </w:rPr>
+      </w:pPr>
+      <w:r>
+        <w:rPr>
+          <w:noProof/>
+        </w:rPr>
+        <w:drawing>
+          <wp:anchor distT="0" distB="0" distL="114300" distR="114300" simplePos="0" relativeHeight="251680772" behindDoc="0" locked="0" layoutInCell="1" allowOverlap="1" wp14:anchorId="105850D0" wp14:editId="43B1BCCF">
+            <wp:simplePos x="0" y="0"/>
+            <wp:positionH relativeFrom="column">
+              <wp:posOffset>2413000</wp:posOffset>
+            </wp:positionH>
+            <wp:positionV relativeFrom="paragraph">
+              <wp:posOffset>282067</wp:posOffset>
+            </wp:positionV>
+            <wp:extent cx="1252855" cy="1294765"/>
+            <wp:effectExtent l="0" t="0" r="4445" b="635"/>
+            <wp:wrapSquare wrapText="bothSides"/>
+            <wp:docPr id="29" name="Image 29"/>
+            <wp:cNvGraphicFramePr>
+              <a:graphicFrameLocks xmlns:a="http://schemas.openxmlformats.org/drawingml/2006/main" noChangeAspect="1"/>
+            </wp:cNvGraphicFramePr>
+            <a:graphic xmlns:a="http://schemas.openxmlformats.org/drawingml/2006/main">
+              <a:graphicData uri="http://schemas.openxmlformats.org/drawingml/2006/picture">
+                <pic:pic xmlns:pic="http://schemas.openxmlformats.org/drawingml/2006/picture">
+                  <pic:nvPicPr>
+                    <pic:cNvPr id="0" name="Picture 16"/>
+                    <pic:cNvPicPr>
+                      <a:picLocks noChangeAspect="1" noChangeArrowheads="1"/>
+                    </pic:cNvPicPr>
+                  </pic:nvPicPr>
+                  <pic:blipFill>
+                    <a:blip r:embed="rId11" cstate="print">
+                      <a:extLst>
+                        <a:ext uri="{28A0092B-C50C-407E-A947-70E740481C1C}">
+                          <a14:useLocalDpi xmlns:a14="http://schemas.microsoft.com/office/drawing/2010/main" val="0"/>
+                        </a:ext>
+                      </a:extLst>
+                    </a:blip>
+                    <a:srcRect/>
+                    <a:stretch>
+                      <a:fillRect/>
+                    </a:stretch>
+                  </pic:blipFill>
+                  <pic:spPr bwMode="auto">
+                    <a:xfrm>
+                      <a:off x="0" y="0"/>
+                      <a:ext cx="1252855" cy="1294765"/>
+                    </a:xfrm>
+                    <a:prstGeom prst="rect">
+                      <a:avLst/>
+                    </a:prstGeom>
+                    <a:noFill/>
+                    <a:ln>
+                      <a:noFill/>
+                    </a:ln>
+                  </pic:spPr>
+                </pic:pic>
+              </a:graphicData>
+            </a:graphic>
+            <wp14:sizeRelH relativeFrom="margin">
+              <wp14:pctWidth>0</wp14:pctWidth>
+            </wp14:sizeRelH>
+            <wp14:sizeRelV relativeFrom="margin">
+              <wp14:pctHeight>0</wp14:pctHeight>
+            </wp14:sizeRelV>
+          </wp:anchor>
+        </w:drawing>
+      </w:r>
+      <w:r>
+        <w:rPr>
+          <w:rStyle w:val="normaltextrun"/>
+          <w:rFonts w:ascii="Verdana" w:hAnsi="Verdana" w:cs="Calibri Light"/>
+        </w:rPr>
+        <w:t xml:space="preserve"> </w:t>
+      </w:r>
+    </w:p>
+    <w:p>
+      <w:pPr>
+        <w:rPr>
+          <w:rStyle w:val="normaltextrun"/>
+          <w:rFonts w:ascii="Verdana" w:hAnsi="Verdana" w:cs="Calibri Light"/>
+        </w:rPr>
+      </w:pPr>
+    </w:p>
+    <w:p>
+      <w:pPr>
+        <w:rPr>
+          <w:rStyle w:val="normaltextrun"/>
+          <w:rFonts w:ascii="Verdana" w:hAnsi="Verdana" w:cs="Calibri Light"/>
+        </w:rPr>
+      </w:pPr>
+    </w:p>
+    <w:p>
+      <w:pPr>
+        <w:rPr>
+          <w:rStyle w:val="normaltextrun"/>
+          <w:rFonts w:ascii="Verdana" w:hAnsi="Verdana" w:cs="Calibri Light"/>
+        </w:rPr>
+      </w:pPr>
+    </w:p>
+    <w:p>
+      <w:pPr>
+        <w:rPr>
+          <w:rStyle w:val="normaltextrun"/>
+          <w:rFonts w:ascii="Verdana" w:hAnsi="Verdana" w:cs="Calibri Light"/>
+        </w:rPr>
+      </w:pPr>
+    </w:p>
+    <w:p>
+      <w:pPr>
+        <w:rPr>
+          <w:rFonts w:ascii="Verdana" w:hAnsi="Verdana"/>
+        </w:rPr>
+      </w:pPr>
+      <w:r>
+        <w:rPr>
+          <w:rFonts w:ascii="Verdana" w:hAnsi="Verdana" w:cs="Calibri Light"/>
+          <w:noProof/>
+        </w:rPr>
+        <mc:AlternateContent>
+          <mc:Choice Requires="wps">
+            <w:drawing>
+              <wp:anchor distT="0" distB="0" distL="114300" distR="114300" simplePos="0" relativeHeight="251671556" behindDoc="0" locked="0" layoutInCell="1" allowOverlap="1" wp14:anchorId="467AC879" wp14:editId="18D5F586">
+                <wp:simplePos x="0" y="0"/>
+                <wp:positionH relativeFrom="column">
+                  <wp:posOffset>2098675</wp:posOffset>
+                </wp:positionH>
+                <wp:positionV relativeFrom="paragraph">
+                  <wp:posOffset>218491</wp:posOffset>
+                </wp:positionV>
+                <wp:extent cx="1858061" cy="1858010"/>
+                <wp:effectExtent l="0" t="0" r="8890" b="8890"/>
+                <wp:wrapNone/>
+                <wp:docPr id="8" name="Zone de texte 8"/>
+                <wp:cNvGraphicFramePr/>
+                <a:graphic xmlns:a="http://schemas.openxmlformats.org/drawingml/2006/main">
+                  <a:graphicData uri="http://schemas.microsoft.com/office/word/2010/wordprocessingShape">
+                    <wps:wsp>
+                      <wps:cNvSpPr txBox="1"/>
+                      <wps:spPr>
+                        <a:xfrm>
+                          <a:off x="0" y="0"/>
+                          <a:ext cx="1858061" cy="1858010"/>
+                        </a:xfrm>
+                        <a:prstGeom prst="roundRect">
+                          <a:avLst/>
+                        </a:prstGeom>
+                        <a:solidFill>
+                          <a:schemeClr val="bg2">
+                            <a:lumMod val="10000"/>
+                          </a:schemeClr>
+                        </a:solidFill>
+                        <a:ln w="6350">
+                          <a:noFill/>
+                        </a:ln>
+                      </wps:spPr>
+                      <wps:txbx>
+                        <w:txbxContent>
+                          <w:p>
+                            <w:pPr>
+                              <w:jc w:val="center"/>
+                              <w:rPr>
+                                <w:rStyle w:val="normaltextrun"/>
+                                <w:rFonts w:ascii="Calibri Light" w:eastAsia="Times New Roman" w:hAnsi="Calibri Light" w:cs="Calibri Light"/>
+                                <w:b/>
+                                <w:bCs/>
+                                <w:color w:val="991F0B"/>
+                                <w:sz w:val="32"/>
+                                <w:szCs w:val="32"/>
+                                <w:lang w:eastAsia="fr-FR"/>
+                              </w:rPr>
+                            </w:pPr>
+                            <w:r>
+                              <w:rPr>
+                                <w:noProof/>
+                              </w:rPr>
+                              <w:drawing>
+                                <wp:inline distT="0" distB="0" distL="0" distR="0" wp14:anchorId="7F03C2D1" wp14:editId="3ADA9879">
+                                  <wp:extent cx="993600" cy="993600"/>
+                                  <wp:effectExtent l="0" t="0" r="0" b="0"/>
+                                  <wp:docPr id="13" name="Image 13"/>
+                                  <wp:cNvGraphicFramePr>
+                                    <a:graphicFrameLocks xmlns:a="http://schemas.openxmlformats.org/drawingml/2006/main" noChangeAspect="1"/>
+                                  </wp:cNvGraphicFramePr>
+                                  <a:graphic xmlns:a="http://schemas.openxmlformats.org/drawingml/2006/main">
+                                    <a:graphicData uri="http://schemas.openxmlformats.org/drawingml/2006/picture">
+                                      <pic:pic xmlns:pic="http://schemas.openxmlformats.org/drawingml/2006/picture">
+                                        <pic:nvPicPr>
+                                          <pic:cNvPr id="0" name="Picture 1"/>
+                                          <pic:cNvPicPr>
+                                            <a:picLocks noChangeAspect="1" noChangeArrowheads="1"/>
+                                          </pic:cNvPicPr>
+                                        </pic:nvPicPr>
+                                        <pic:blipFill>
+                                          <a:blip r:embed="rId12">
+                                            <a:extLst>
+                                              <a:ext uri="{28A0092B-C50C-407E-A947-70E740481C1C}">
+                                                <a14:useLocalDpi xmlns:a14="http://schemas.microsoft.com/office/drawing/2010/main" val="0"/>
+                                              </a:ext>
+                                            </a:extLst>
+                                          </a:blip>
+                                          <a:srcRect/>
+                                          <a:stretch>
+                                            <a:fillRect/>
+                                          </a:stretch>
+                                        </pic:blipFill>
+                                        <pic:spPr bwMode="auto">
+                                          <a:xfrm>
+                                            <a:off x="0" y="0"/>
+                                            <a:ext cx="993600" cy="993600"/>
+                                          </a:xfrm>
+                                          <a:prstGeom prst="rect">
+                                            <a:avLst/>
+                                          </a:prstGeom>
+                                          <a:noFill/>
+                                          <a:ln>
+                                            <a:noFill/>
+                                          </a:ln>
+                                        </pic:spPr>
+                                      </pic:pic>
+                                    </a:graphicData>
+                                  </a:graphic>
+                                </wp:inline>
+                              </w:drawing>
+                            </w:r>
+                            <w:r>
+                              <w:rPr>
+                                <w:rStyle w:val="normaltextrun"/>
+                                <w:rFonts w:ascii="Calibri Light" w:eastAsia="Times New Roman" w:hAnsi="Calibri Light" w:cs="Calibri Light"/>
+                                <w:b/>
+                                <w:bCs/>
+                                <w:color w:val="991F0B"/>
+                                <w:sz w:val="32"/>
+                                <w:szCs w:val="32"/>
+                                <w:lang w:eastAsia="fr-FR"/>
+                              </w:rPr>
+                              <w:t xml:space="preserve"> </w:t>
+                            </w:r>
+                          </w:p>
+                          <w:p>
+                            <w:pPr>
+                              <w:jc w:val="center"/>
+                            </w:pPr>
                             <w:r>
                               <w:rPr>
                                 <w:rStyle w:val="normaltextrun"/>
@@ -5064,9 +4823,10 @@
                               <w:t>« Chef de Projet »</w:t>
                             </w:r>
                           </w:p>
+                          <w:p/>
                         </w:txbxContent>
                       </wps:txbx>
-                      <wps:bodyPr rot="0" spcFirstLastPara="0" vertOverflow="overflow" horzOverflow="overflow" vert="horz" wrap="square" lIns="91440" tIns="45720" rIns="91440" bIns="45720" numCol="1" spcCol="0" rtlCol="0" fromWordArt="0" anchor="ctr" anchorCtr="0" forceAA="0" compatLnSpc="1">
+                      <wps:bodyPr rot="0" spcFirstLastPara="0" vertOverflow="overflow" horzOverflow="overflow" vert="horz" wrap="square" lIns="91440" tIns="45720" rIns="91440" bIns="45720" numCol="1" spcCol="0" rtlCol="0" fromWordArt="0" anchor="t" anchorCtr="0" forceAA="0" compatLnSpc="1">
                         <a:prstTxWarp prst="textNoShape">
                           <a:avLst/>
                         </a:prstTxWarp>
@@ -5086,33 +4846,46 @@
           </mc:Choice>
           <mc:Fallback>
             <w:pict>
-              <v:oval w14:anchorId="2946885D" id="Ellipse 9" o:spid="_x0000_s1032" style="position:absolute;margin-left:127.95pt;margin-top:16.8pt;width:207.95pt;height:206.7pt;z-index:251662340;visibility:visible;mso-wrap-style:square;mso-width-percent:0;mso-height-percent:0;mso-wrap-distance-left:9pt;mso-wrap-distance-top:0;mso-wrap-distance-right:9pt;mso-wrap-distance-bottom:0;mso-position-horizontal:absolute;mso-position-horizontal-relative:text;mso-position-vertical:absolute;mso-position-vertical-relative:text;mso-width-percent:0;mso-height-percent:0;mso-width-relative:margin;mso-height-relative:margin;v-text-anchor:middle" o:gfxdata="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" fillcolor="#161616 [334]" stroked="f" strokeweight="1pt">
-                <v:stroke joinstyle="miter"/>
+              <v:roundrect w14:anchorId="467AC879" id="Zone de texte 8" o:spid="_x0000_s1030" style="position:absolute;margin-left:165.25pt;margin-top:17.2pt;width:146.3pt;height:146.3pt;z-index:251671556;visibility:visible;mso-wrap-style:square;mso-width-percent:0;mso-height-percent:0;mso-wrap-distance-left:9pt;mso-wrap-distance-top:0;mso-wrap-distance-right:9pt;mso-wrap-distance-bottom:0;mso-position-horizontal:absolute;mso-position-horizontal-relative:text;mso-position-vertical:absolute;mso-position-vertical-relative:text;mso-width-percent:0;mso-height-percent:0;mso-width-relative:margin;mso-height-relative:margin;v-text-anchor:top" arcsize="10923f" o:gfxdata="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" fillcolor="#161616 [334]" stroked="f" strokeweight=".5pt">
                 <v:textbox>
                   <w:txbxContent>
                     <w:p>
                       <w:pPr>
                         <w:jc w:val="center"/>
+                        <w:rPr>
+                          <w:rStyle w:val="normaltextrun"/>
+                          <w:rFonts w:ascii="Calibri Light" w:eastAsia="Times New Roman" w:hAnsi="Calibri Light" w:cs="Calibri Light"/>
+                          <w:b/>
+                          <w:bCs/>
+                          <w:color w:val="991F0B"/>
+                          <w:sz w:val="32"/>
+                          <w:szCs w:val="32"/>
+                          <w:lang w:eastAsia="fr-FR"/>
+                        </w:rPr>
                       </w:pPr>
                       <w:r>
                         <w:rPr>
                           <w:noProof/>
                         </w:rPr>
                         <w:drawing>
-                          <wp:inline distT="0" distB="0" distL="0" distR="0" wp14:anchorId="465981F6" wp14:editId="1662B9B4">
-                            <wp:extent cx="945960" cy="945960"/>
-                            <wp:effectExtent l="38100" t="57150" r="26035" b="45085"/>
-                            <wp:docPr id="5" name="Image 5"/>
-                            <wp:cNvGraphicFramePr/>
+                          <wp:inline distT="0" distB="0" distL="0" distR="0" wp14:anchorId="7F03C2D1" wp14:editId="3ADA9879">
+                            <wp:extent cx="993600" cy="993600"/>
+                            <wp:effectExtent l="0" t="0" r="0" b="0"/>
+                            <wp:docPr id="13" name="Image 13"/>
+                            <wp:cNvGraphicFramePr>
+                              <a:graphicFrameLocks xmlns:a="http://schemas.openxmlformats.org/drawingml/2006/main" noChangeAspect="1"/>
+                            </wp:cNvGraphicFramePr>
                             <a:graphic xmlns:a="http://schemas.openxmlformats.org/drawingml/2006/main">
                               <a:graphicData uri="http://schemas.openxmlformats.org/drawingml/2006/picture">
                                 <pic:pic xmlns:pic="http://schemas.openxmlformats.org/drawingml/2006/picture">
                                   <pic:nvPicPr>
-                                    <pic:cNvPr id="5" name="Image 5"/>
-                                    <pic:cNvPicPr/>
+                                    <pic:cNvPr id="0" name="Picture 1"/>
+                                    <pic:cNvPicPr>
+                                      <a:picLocks noChangeAspect="1" noChangeArrowheads="1"/>
+                                    </pic:cNvPicPr>
                                   </pic:nvPicPr>
                                   <pic:blipFill>
-                                    <a:blip r:embed="rId9" cstate="print">
+                                    <a:blip r:embed="rId12">
                                       <a:extLst>
                                         <a:ext uri="{28A0092B-C50C-407E-A947-70E740481C1C}">
                                           <a14:useLocalDpi xmlns:a14="http://schemas.microsoft.com/office/drawing/2010/main" val="0"/>
@@ -5127,27 +4900,15 @@
                                   <pic:spPr bwMode="auto">
                                     <a:xfrm>
                                       <a:off x="0" y="0"/>
-                                      <a:ext cx="962477" cy="962477"/>
+                                      <a:ext cx="993600" cy="993600"/>
                                     </a:xfrm>
-                                    <a:prstGeom prst="ellipse">
+                                    <a:prstGeom prst="rect">
                                       <a:avLst/>
                                     </a:prstGeom>
-                                    <a:ln w="19050" cap="rnd">
+                                    <a:noFill/>
+                                    <a:ln>
                                       <a:noFill/>
                                     </a:ln>
-                                    <a:effectLst/>
-                                    <a:scene3d>
-                                      <a:camera prst="orthographicFront"/>
-                                      <a:lightRig rig="contrasting" dir="t">
-                                        <a:rot lat="0" lon="0" rev="3000000"/>
-                                      </a:lightRig>
-                                    </a:scene3d>
-                                    <a:sp3d contourW="7620">
-                                      <a:bevelT w="95250" h="31750"/>
-                                      <a:contourClr>
-                                        <a:srgbClr val="333333"/>
-                                      </a:contourClr>
-                                    </a:sp3d>
                                   </pic:spPr>
                                 </pic:pic>
                               </a:graphicData>
@@ -5166,8 +4927,13 @@
                           <w:szCs w:val="32"/>
                           <w:lang w:eastAsia="fr-FR"/>
                         </w:rPr>
-                        <w:br/>
+                        <w:t xml:space="preserve"> </w:t>
                       </w:r>
+                    </w:p>
+                    <w:p>
+                      <w:pPr>
+                        <w:jc w:val="center"/>
+                      </w:pPr>
                       <w:r>
                         <w:rPr>
                           <w:rStyle w:val="normaltextrun"/>
@@ -5197,18 +4963,622 @@
                         <w:t>« Chef de Projet »</w:t>
                       </w:r>
                     </w:p>
+                    <w:p/>
                   </w:txbxContent>
                 </v:textbox>
-                <w10:wrap type="square"/>
-              </v:oval>
+              </v:roundrect>
             </w:pict>
           </mc:Fallback>
         </mc:AlternateContent>
       </w:r>
     </w:p>
+    <w:p>
+      <w:pPr>
+        <w:rPr>
+          <w:rFonts w:ascii="Verdana" w:hAnsi="Verdana"/>
+        </w:rPr>
+      </w:pPr>
+    </w:p>
+    <w:p>
+      <w:pPr>
+        <w:rPr>
+          <w:rFonts w:ascii="Verdana" w:hAnsi="Verdana"/>
+        </w:rPr>
+      </w:pPr>
+    </w:p>
+    <w:p>
+      <w:pPr>
+        <w:rPr>
+          <w:rFonts w:ascii="Verdana" w:hAnsi="Verdana"/>
+        </w:rPr>
+      </w:pPr>
+    </w:p>
+    <w:p>
+      <w:pPr>
+        <w:jc w:val="center"/>
+      </w:pPr>
+    </w:p>
+    <w:p>
+      <w:r>
+        <w:rPr>
+          <w:rFonts w:ascii="Verdana" w:hAnsi="Verdana" w:cs="Calibri Light"/>
+          <w:noProof/>
+        </w:rPr>
+        <mc:AlternateContent>
+          <mc:Choice Requires="wps">
+            <w:drawing>
+              <wp:anchor distT="0" distB="0" distL="114300" distR="114300" simplePos="0" relativeHeight="251679748" behindDoc="0" locked="0" layoutInCell="1" allowOverlap="1" wp14:anchorId="6E8CE41D" wp14:editId="550831DE">
+                <wp:simplePos x="0" y="0"/>
+                <wp:positionH relativeFrom="column">
+                  <wp:posOffset>-183743</wp:posOffset>
+                </wp:positionH>
+                <wp:positionV relativeFrom="paragraph">
+                  <wp:posOffset>54610</wp:posOffset>
+                </wp:positionV>
+                <wp:extent cx="1996440" cy="2120900"/>
+                <wp:effectExtent l="0" t="0" r="3810" b="0"/>
+                <wp:wrapNone/>
+                <wp:docPr id="26" name="Zone de texte 26"/>
+                <wp:cNvGraphicFramePr/>
+                <a:graphic xmlns:a="http://schemas.openxmlformats.org/drawingml/2006/main">
+                  <a:graphicData uri="http://schemas.microsoft.com/office/word/2010/wordprocessingShape">
+                    <wps:wsp>
+                      <wps:cNvSpPr txBox="1"/>
+                      <wps:spPr>
+                        <a:xfrm>
+                          <a:off x="0" y="0"/>
+                          <a:ext cx="1996440" cy="2120900"/>
+                        </a:xfrm>
+                        <a:prstGeom prst="roundRect">
+                          <a:avLst/>
+                        </a:prstGeom>
+                        <a:solidFill>
+                          <a:schemeClr val="bg2">
+                            <a:lumMod val="10000"/>
+                          </a:schemeClr>
+                        </a:solidFill>
+                        <a:ln w="6350">
+                          <a:noFill/>
+                        </a:ln>
+                      </wps:spPr>
+                      <wps:txbx>
+                        <w:txbxContent>
+                          <w:p>
+                            <w:pPr>
+                              <w:jc w:val="center"/>
+                              <w:rPr>
+                                <w:rStyle w:val="normaltextrun"/>
+                                <w:rFonts w:ascii="Calibri Light" w:eastAsia="Times New Roman" w:hAnsi="Calibri Light" w:cs="Calibri Light"/>
+                                <w:b/>
+                                <w:bCs/>
+                                <w:color w:val="991F0B"/>
+                                <w:sz w:val="32"/>
+                                <w:szCs w:val="32"/>
+                                <w:lang w:eastAsia="fr-FR"/>
+                              </w:rPr>
+                            </w:pPr>
+                            <w:r>
+                              <w:rPr>
+                                <w:rStyle w:val="normaltextrun"/>
+                                <w:rFonts w:ascii="Calibri Light" w:eastAsia="Times New Roman" w:hAnsi="Calibri Light" w:cs="Calibri Light"/>
+                                <w:b/>
+                                <w:bCs/>
+                                <w:color w:val="991F0B"/>
+                                <w:sz w:val="32"/>
+                                <w:szCs w:val="32"/>
+                                <w:lang w:eastAsia="fr-FR"/>
+                              </w:rPr>
+                              <w:t xml:space="preserve"> </w:t>
+                            </w:r>
+                            <w:r>
+                              <w:rPr>
+                                <w:noProof/>
+                              </w:rPr>
+                              <w:drawing>
+                                <wp:inline distT="0" distB="0" distL="0" distR="0" wp14:anchorId="4AC2374E" wp14:editId="67FBE623">
+                                  <wp:extent cx="1011352" cy="1024052"/>
+                                  <wp:effectExtent l="0" t="0" r="0" b="5080"/>
+                                  <wp:docPr id="28" name="Image 28"/>
+                                  <wp:cNvGraphicFramePr>
+                                    <a:graphicFrameLocks xmlns:a="http://schemas.openxmlformats.org/drawingml/2006/main" noChangeAspect="1"/>
+                                  </wp:cNvGraphicFramePr>
+                                  <a:graphic xmlns:a="http://schemas.openxmlformats.org/drawingml/2006/main">
+                                    <a:graphicData uri="http://schemas.openxmlformats.org/drawingml/2006/picture">
+                                      <pic:pic xmlns:pic="http://schemas.openxmlformats.org/drawingml/2006/picture">
+                                        <pic:nvPicPr>
+                                          <pic:cNvPr id="0" name="Picture 14"/>
+                                          <pic:cNvPicPr>
+                                            <a:picLocks noChangeAspect="1" noChangeArrowheads="1"/>
+                                          </pic:cNvPicPr>
+                                        </pic:nvPicPr>
+                                        <pic:blipFill>
+                                          <a:blip r:embed="rId13">
+                                            <a:extLst>
+                                              <a:ext uri="{28A0092B-C50C-407E-A947-70E740481C1C}">
+                                                <a14:useLocalDpi xmlns:a14="http://schemas.microsoft.com/office/drawing/2010/main" val="0"/>
+                                              </a:ext>
+                                            </a:extLst>
+                                          </a:blip>
+                                          <a:srcRect/>
+                                          <a:stretch>
+                                            <a:fillRect/>
+                                          </a:stretch>
+                                        </pic:blipFill>
+                                        <pic:spPr bwMode="auto">
+                                          <a:xfrm>
+                                            <a:off x="0" y="0"/>
+                                            <a:ext cx="1036621" cy="1049638"/>
+                                          </a:xfrm>
+                                          <a:prstGeom prst="rect">
+                                            <a:avLst/>
+                                          </a:prstGeom>
+                                          <a:noFill/>
+                                          <a:ln>
+                                            <a:noFill/>
+                                          </a:ln>
+                                        </pic:spPr>
+                                      </pic:pic>
+                                    </a:graphicData>
+                                  </a:graphic>
+                                </wp:inline>
+                              </w:drawing>
+                            </w:r>
+                          </w:p>
+                          <w:p>
+                            <w:pPr>
+                              <w:jc w:val="center"/>
+                            </w:pPr>
+                            <w:r>
+                              <w:rPr>
+                                <w:rStyle w:val="normaltextrun"/>
+                                <w:rFonts w:ascii="Calibri Light" w:eastAsia="Times New Roman" w:hAnsi="Calibri Light" w:cs="Calibri Light"/>
+                                <w:b/>
+                                <w:bCs/>
+                                <w:color w:val="991F0B"/>
+                                <w:sz w:val="32"/>
+                                <w:szCs w:val="32"/>
+                                <w:lang w:eastAsia="fr-FR"/>
+                              </w:rPr>
+                              <w:t>Alix Stirling</w:t>
+                            </w:r>
+                            <w:r>
+                              <w:rPr>
+                                <w:rStyle w:val="normaltextrun"/>
+                                <w:rFonts w:ascii="Verdana" w:hAnsi="Verdana" w:cs="Calibri Light"/>
+                              </w:rPr>
+                              <w:t xml:space="preserve"> « Responsable communication »</w:t>
+                            </w:r>
+                          </w:p>
+                        </w:txbxContent>
+                      </wps:txbx>
+                      <wps:bodyPr rot="0" spcFirstLastPara="0" vertOverflow="overflow" horzOverflow="overflow" vert="horz" wrap="square" lIns="91440" tIns="45720" rIns="91440" bIns="45720" numCol="1" spcCol="0" rtlCol="0" fromWordArt="0" anchor="t" anchorCtr="0" forceAA="0" compatLnSpc="1">
+                        <a:prstTxWarp prst="textNoShape">
+                          <a:avLst/>
+                        </a:prstTxWarp>
+                        <a:noAutofit/>
+                      </wps:bodyPr>
+                    </wps:wsp>
+                  </a:graphicData>
+                </a:graphic>
+                <wp14:sizeRelH relativeFrom="margin">
+                  <wp14:pctWidth>0</wp14:pctWidth>
+                </wp14:sizeRelH>
+                <wp14:sizeRelV relativeFrom="margin">
+                  <wp14:pctHeight>0</wp14:pctHeight>
+                </wp14:sizeRelV>
+              </wp:anchor>
+            </w:drawing>
+          </mc:Choice>
+          <mc:Fallback>
+            <w:pict>
+              <v:roundrect w14:anchorId="6E8CE41D" id="Zone de texte 26" o:spid="_x0000_s1031" style="position:absolute;margin-left:-14.45pt;margin-top:4.3pt;width:157.2pt;height:167pt;z-index:251679748;visibility:visible;mso-wrap-style:square;mso-width-percent:0;mso-height-percent:0;mso-wrap-distance-left:9pt;mso-wrap-distance-top:0;mso-wrap-distance-right:9pt;mso-wrap-distance-bottom:0;mso-position-horizontal:absolute;mso-position-horizontal-relative:text;mso-position-vertical:absolute;mso-position-vertical-relative:text;mso-width-percent:0;mso-height-percent:0;mso-width-relative:margin;mso-height-relative:margin;v-text-anchor:top" arcsize="10923f" o:gfxdata="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" fillcolor="#161616 [334]" stroked="f" strokeweight=".5pt">
+                <v:textbox>
+                  <w:txbxContent>
+                    <w:p>
+                      <w:pPr>
+                        <w:jc w:val="center"/>
+                        <w:rPr>
+                          <w:rStyle w:val="normaltextrun"/>
+                          <w:rFonts w:ascii="Calibri Light" w:eastAsia="Times New Roman" w:hAnsi="Calibri Light" w:cs="Calibri Light"/>
+                          <w:b/>
+                          <w:bCs/>
+                          <w:color w:val="991F0B"/>
+                          <w:sz w:val="32"/>
+                          <w:szCs w:val="32"/>
+                          <w:lang w:eastAsia="fr-FR"/>
+                        </w:rPr>
+                      </w:pPr>
+                      <w:r>
+                        <w:rPr>
+                          <w:rStyle w:val="normaltextrun"/>
+                          <w:rFonts w:ascii="Calibri Light" w:eastAsia="Times New Roman" w:hAnsi="Calibri Light" w:cs="Calibri Light"/>
+                          <w:b/>
+                          <w:bCs/>
+                          <w:color w:val="991F0B"/>
+                          <w:sz w:val="32"/>
+                          <w:szCs w:val="32"/>
+                          <w:lang w:eastAsia="fr-FR"/>
+                        </w:rPr>
+                        <w:t xml:space="preserve"> </w:t>
+                      </w:r>
+                      <w:r>
+                        <w:rPr>
+                          <w:noProof/>
+                        </w:rPr>
+                        <w:drawing>
+                          <wp:inline distT="0" distB="0" distL="0" distR="0" wp14:anchorId="4AC2374E" wp14:editId="67FBE623">
+                            <wp:extent cx="1011352" cy="1024052"/>
+                            <wp:effectExtent l="0" t="0" r="0" b="5080"/>
+                            <wp:docPr id="28" name="Image 28"/>
+                            <wp:cNvGraphicFramePr>
+                              <a:graphicFrameLocks xmlns:a="http://schemas.openxmlformats.org/drawingml/2006/main" noChangeAspect="1"/>
+                            </wp:cNvGraphicFramePr>
+                            <a:graphic xmlns:a="http://schemas.openxmlformats.org/drawingml/2006/main">
+                              <a:graphicData uri="http://schemas.openxmlformats.org/drawingml/2006/picture">
+                                <pic:pic xmlns:pic="http://schemas.openxmlformats.org/drawingml/2006/picture">
+                                  <pic:nvPicPr>
+                                    <pic:cNvPr id="0" name="Picture 14"/>
+                                    <pic:cNvPicPr>
+                                      <a:picLocks noChangeAspect="1" noChangeArrowheads="1"/>
+                                    </pic:cNvPicPr>
+                                  </pic:nvPicPr>
+                                  <pic:blipFill>
+                                    <a:blip r:embed="rId13">
+                                      <a:extLst>
+                                        <a:ext uri="{28A0092B-C50C-407E-A947-70E740481C1C}">
+                                          <a14:useLocalDpi xmlns:a14="http://schemas.microsoft.com/office/drawing/2010/main" val="0"/>
+                                        </a:ext>
+                                      </a:extLst>
+                                    </a:blip>
+                                    <a:srcRect/>
+                                    <a:stretch>
+                                      <a:fillRect/>
+                                    </a:stretch>
+                                  </pic:blipFill>
+                                  <pic:spPr bwMode="auto">
+                                    <a:xfrm>
+                                      <a:off x="0" y="0"/>
+                                      <a:ext cx="1036621" cy="1049638"/>
+                                    </a:xfrm>
+                                    <a:prstGeom prst="rect">
+                                      <a:avLst/>
+                                    </a:prstGeom>
+                                    <a:noFill/>
+                                    <a:ln>
+                                      <a:noFill/>
+                                    </a:ln>
+                                  </pic:spPr>
+                                </pic:pic>
+                              </a:graphicData>
+                            </a:graphic>
+                          </wp:inline>
+                        </w:drawing>
+                      </w:r>
+                    </w:p>
+                    <w:p>
+                      <w:pPr>
+                        <w:jc w:val="center"/>
+                      </w:pPr>
+                      <w:r>
+                        <w:rPr>
+                          <w:rStyle w:val="normaltextrun"/>
+                          <w:rFonts w:ascii="Calibri Light" w:eastAsia="Times New Roman" w:hAnsi="Calibri Light" w:cs="Calibri Light"/>
+                          <w:b/>
+                          <w:bCs/>
+                          <w:color w:val="991F0B"/>
+                          <w:sz w:val="32"/>
+                          <w:szCs w:val="32"/>
+                          <w:lang w:eastAsia="fr-FR"/>
+                        </w:rPr>
+                        <w:t>Alix Stirling</w:t>
+                      </w:r>
+                      <w:r>
+                        <w:rPr>
+                          <w:rStyle w:val="normaltextrun"/>
+                          <w:rFonts w:ascii="Verdana" w:hAnsi="Verdana" w:cs="Calibri Light"/>
+                        </w:rPr>
+                        <w:t xml:space="preserve"> « Responsable communication »</w:t>
+                      </w:r>
+                    </w:p>
+                  </w:txbxContent>
+                </v:textbox>
+              </v:roundrect>
+            </w:pict>
+          </mc:Fallback>
+        </mc:AlternateContent>
+      </w:r>
+      <w:r>
+        <w:rPr>
+          <w:rFonts w:ascii="Verdana" w:hAnsi="Verdana" w:cs="Calibri Light"/>
+          <w:noProof/>
+        </w:rPr>
+        <mc:AlternateContent>
+          <mc:Choice Requires="wps">
+            <w:drawing>
+              <wp:anchor distT="0" distB="0" distL="114300" distR="114300" simplePos="0" relativeHeight="251677700" behindDoc="0" locked="0" layoutInCell="1" allowOverlap="1" wp14:anchorId="1F7313DE" wp14:editId="259A6B86">
+                <wp:simplePos x="0" y="0"/>
+                <wp:positionH relativeFrom="column">
+                  <wp:posOffset>4264660</wp:posOffset>
+                </wp:positionH>
+                <wp:positionV relativeFrom="paragraph">
+                  <wp:posOffset>54509</wp:posOffset>
+                </wp:positionV>
+                <wp:extent cx="2026031" cy="2106727"/>
+                <wp:effectExtent l="0" t="0" r="0" b="8255"/>
+                <wp:wrapNone/>
+                <wp:docPr id="22" name="Zone de texte 22"/>
+                <wp:cNvGraphicFramePr/>
+                <a:graphic xmlns:a="http://schemas.openxmlformats.org/drawingml/2006/main">
+                  <a:graphicData uri="http://schemas.microsoft.com/office/word/2010/wordprocessingShape">
+                    <wps:wsp>
+                      <wps:cNvSpPr txBox="1"/>
+                      <wps:spPr>
+                        <a:xfrm>
+                          <a:off x="0" y="0"/>
+                          <a:ext cx="2026031" cy="2106727"/>
+                        </a:xfrm>
+                        <a:prstGeom prst="roundRect">
+                          <a:avLst/>
+                        </a:prstGeom>
+                        <a:solidFill>
+                          <a:schemeClr val="bg2">
+                            <a:lumMod val="10000"/>
+                          </a:schemeClr>
+                        </a:solidFill>
+                        <a:ln w="6350">
+                          <a:noFill/>
+                        </a:ln>
+                      </wps:spPr>
+                      <wps:txbx>
+                        <w:txbxContent>
+                          <w:p>
+                            <w:pPr>
+                              <w:jc w:val="center"/>
+                              <w:rPr>
+                                <w:rStyle w:val="normaltextrun"/>
+                                <w:rFonts w:ascii="Calibri Light" w:eastAsia="Times New Roman" w:hAnsi="Calibri Light" w:cs="Calibri Light"/>
+                                <w:b/>
+                                <w:bCs/>
+                                <w:color w:val="991F0B"/>
+                                <w:sz w:val="32"/>
+                                <w:szCs w:val="32"/>
+                                <w:lang w:eastAsia="fr-FR"/>
+                              </w:rPr>
+                            </w:pPr>
+                            <w:r>
+                              <w:rPr>
+                                <w:rStyle w:val="normaltextrun"/>
+                                <w:rFonts w:ascii="Calibri Light" w:eastAsia="Times New Roman" w:hAnsi="Calibri Light" w:cs="Calibri Light"/>
+                                <w:b/>
+                                <w:bCs/>
+                                <w:color w:val="991F0B"/>
+                                <w:sz w:val="32"/>
+                                <w:szCs w:val="32"/>
+                                <w:lang w:eastAsia="fr-FR"/>
+                              </w:rPr>
+                              <w:t xml:space="preserve"> </w:t>
+                            </w:r>
+                            <w:r>
+                              <w:rPr>
+                                <w:noProof/>
+                              </w:rPr>
+                              <w:drawing>
+                                <wp:inline distT="0" distB="0" distL="0" distR="0" wp14:anchorId="7D543B14" wp14:editId="7E4121A8">
+                                  <wp:extent cx="1076925" cy="1078154"/>
+                                  <wp:effectExtent l="0" t="0" r="9525" b="8255"/>
+                                  <wp:docPr id="25" name="Image 25"/>
+                                  <wp:cNvGraphicFramePr>
+                                    <a:graphicFrameLocks xmlns:a="http://schemas.openxmlformats.org/drawingml/2006/main" noChangeAspect="1"/>
+                                  </wp:cNvGraphicFramePr>
+                                  <a:graphic xmlns:a="http://schemas.openxmlformats.org/drawingml/2006/main">
+                                    <a:graphicData uri="http://schemas.openxmlformats.org/drawingml/2006/picture">
+                                      <pic:pic xmlns:pic="http://schemas.openxmlformats.org/drawingml/2006/picture">
+                                        <pic:nvPicPr>
+                                          <pic:cNvPr id="0" name="Picture 12"/>
+                                          <pic:cNvPicPr>
+                                            <a:picLocks noChangeAspect="1" noChangeArrowheads="1"/>
+                                          </pic:cNvPicPr>
+                                        </pic:nvPicPr>
+                                        <pic:blipFill>
+                                          <a:blip r:embed="rId14">
+                                            <a:extLst>
+                                              <a:ext uri="{28A0092B-C50C-407E-A947-70E740481C1C}">
+                                                <a14:useLocalDpi xmlns:a14="http://schemas.microsoft.com/office/drawing/2010/main" val="0"/>
+                                              </a:ext>
+                                            </a:extLst>
+                                          </a:blip>
+                                          <a:srcRect/>
+                                          <a:stretch>
+                                            <a:fillRect/>
+                                          </a:stretch>
+                                        </pic:blipFill>
+                                        <pic:spPr bwMode="auto">
+                                          <a:xfrm>
+                                            <a:off x="0" y="0"/>
+                                            <a:ext cx="1084633" cy="1085871"/>
+                                          </a:xfrm>
+                                          <a:prstGeom prst="rect">
+                                            <a:avLst/>
+                                          </a:prstGeom>
+                                          <a:noFill/>
+                                          <a:ln>
+                                            <a:noFill/>
+                                          </a:ln>
+                                        </pic:spPr>
+                                      </pic:pic>
+                                    </a:graphicData>
+                                  </a:graphic>
+                                </wp:inline>
+                              </w:drawing>
+                            </w:r>
+                          </w:p>
+                          <w:p>
+                            <w:pPr>
+                              <w:jc w:val="center"/>
+                            </w:pPr>
+                            <w:r>
+                              <w:rPr>
+                                <w:rStyle w:val="normaltextrun"/>
+                                <w:rFonts w:ascii="Calibri Light" w:eastAsia="Times New Roman" w:hAnsi="Calibri Light" w:cs="Calibri Light"/>
+                                <w:b/>
+                                <w:bCs/>
+                                <w:color w:val="991F0B"/>
+                                <w:sz w:val="32"/>
+                                <w:szCs w:val="32"/>
+                                <w:lang w:eastAsia="fr-FR"/>
+                              </w:rPr>
+                              <w:t>Luc Manceau</w:t>
+                            </w:r>
+                            <w:r>
+                              <w:rPr>
+                                <w:rStyle w:val="normaltextrun"/>
+                                <w:rFonts w:ascii="Verdana" w:hAnsi="Verdana" w:cs="Calibri Light"/>
+                              </w:rPr>
+                              <w:t xml:space="preserve"> « Secrétaire »</w:t>
+                            </w:r>
+                          </w:p>
+                        </w:txbxContent>
+                      </wps:txbx>
+                      <wps:bodyPr rot="0" spcFirstLastPara="0" vertOverflow="overflow" horzOverflow="overflow" vert="horz" wrap="square" lIns="91440" tIns="45720" rIns="91440" bIns="45720" numCol="1" spcCol="0" rtlCol="0" fromWordArt="0" anchor="t" anchorCtr="0" forceAA="0" compatLnSpc="1">
+                        <a:prstTxWarp prst="textNoShape">
+                          <a:avLst/>
+                        </a:prstTxWarp>
+                        <a:noAutofit/>
+                      </wps:bodyPr>
+                    </wps:wsp>
+                  </a:graphicData>
+                </a:graphic>
+                <wp14:sizeRelH relativeFrom="margin">
+                  <wp14:pctWidth>0</wp14:pctWidth>
+                </wp14:sizeRelH>
+                <wp14:sizeRelV relativeFrom="margin">
+                  <wp14:pctHeight>0</wp14:pctHeight>
+                </wp14:sizeRelV>
+              </wp:anchor>
+            </w:drawing>
+          </mc:Choice>
+          <mc:Fallback>
+            <w:pict>
+              <v:roundrect w14:anchorId="1F7313DE" id="Zone de texte 22" o:spid="_x0000_s1032" style="position:absolute;margin-left:335.8pt;margin-top:4.3pt;width:159.55pt;height:165.9pt;z-index:251677700;visibility:visible;mso-wrap-style:square;mso-width-percent:0;mso-height-percent:0;mso-wrap-distance-left:9pt;mso-wrap-distance-top:0;mso-wrap-distance-right:9pt;mso-wrap-distance-bottom:0;mso-position-horizontal:absolute;mso-position-horizontal-relative:text;mso-position-vertical:absolute;mso-position-vertical-relative:text;mso-width-percent:0;mso-height-percent:0;mso-width-relative:margin;mso-height-relative:margin;v-text-anchor:top" arcsize="10923f" o:gfxdata="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" fillcolor="#161616 [334]" stroked="f" strokeweight=".5pt">
+                <v:textbox>
+                  <w:txbxContent>
+                    <w:p>
+                      <w:pPr>
+                        <w:jc w:val="center"/>
+                        <w:rPr>
+                          <w:rStyle w:val="normaltextrun"/>
+                          <w:rFonts w:ascii="Calibri Light" w:eastAsia="Times New Roman" w:hAnsi="Calibri Light" w:cs="Calibri Light"/>
+                          <w:b/>
+                          <w:bCs/>
+                          <w:color w:val="991F0B"/>
+                          <w:sz w:val="32"/>
+                          <w:szCs w:val="32"/>
+                          <w:lang w:eastAsia="fr-FR"/>
+                        </w:rPr>
+                      </w:pPr>
+                      <w:r>
+                        <w:rPr>
+                          <w:rStyle w:val="normaltextrun"/>
+                          <w:rFonts w:ascii="Calibri Light" w:eastAsia="Times New Roman" w:hAnsi="Calibri Light" w:cs="Calibri Light"/>
+                          <w:b/>
+                          <w:bCs/>
+                          <w:color w:val="991F0B"/>
+                          <w:sz w:val="32"/>
+                          <w:szCs w:val="32"/>
+                          <w:lang w:eastAsia="fr-FR"/>
+                        </w:rPr>
+                        <w:t xml:space="preserve"> </w:t>
+                      </w:r>
+                      <w:r>
+                        <w:rPr>
+                          <w:noProof/>
+                        </w:rPr>
+                        <w:drawing>
+                          <wp:inline distT="0" distB="0" distL="0" distR="0" wp14:anchorId="7D543B14" wp14:editId="7E4121A8">
+                            <wp:extent cx="1076925" cy="1078154"/>
+                            <wp:effectExtent l="0" t="0" r="9525" b="8255"/>
+                            <wp:docPr id="25" name="Image 25"/>
+                            <wp:cNvGraphicFramePr>
+                              <a:graphicFrameLocks xmlns:a="http://schemas.openxmlformats.org/drawingml/2006/main" noChangeAspect="1"/>
+                            </wp:cNvGraphicFramePr>
+                            <a:graphic xmlns:a="http://schemas.openxmlformats.org/drawingml/2006/main">
+                              <a:graphicData uri="http://schemas.openxmlformats.org/drawingml/2006/picture">
+                                <pic:pic xmlns:pic="http://schemas.openxmlformats.org/drawingml/2006/picture">
+                                  <pic:nvPicPr>
+                                    <pic:cNvPr id="0" name="Picture 12"/>
+                                    <pic:cNvPicPr>
+                                      <a:picLocks noChangeAspect="1" noChangeArrowheads="1"/>
+                                    </pic:cNvPicPr>
+                                  </pic:nvPicPr>
+                                  <pic:blipFill>
+                                    <a:blip r:embed="rId14">
+                                      <a:extLst>
+                                        <a:ext uri="{28A0092B-C50C-407E-A947-70E740481C1C}">
+                                          <a14:useLocalDpi xmlns:a14="http://schemas.microsoft.com/office/drawing/2010/main" val="0"/>
+                                        </a:ext>
+                                      </a:extLst>
+                                    </a:blip>
+                                    <a:srcRect/>
+                                    <a:stretch>
+                                      <a:fillRect/>
+                                    </a:stretch>
+                                  </pic:blipFill>
+                                  <pic:spPr bwMode="auto">
+                                    <a:xfrm>
+                                      <a:off x="0" y="0"/>
+                                      <a:ext cx="1084633" cy="1085871"/>
+                                    </a:xfrm>
+                                    <a:prstGeom prst="rect">
+                                      <a:avLst/>
+                                    </a:prstGeom>
+                                    <a:noFill/>
+                                    <a:ln>
+                                      <a:noFill/>
+                                    </a:ln>
+                                  </pic:spPr>
+                                </pic:pic>
+                              </a:graphicData>
+                            </a:graphic>
+                          </wp:inline>
+                        </w:drawing>
+                      </w:r>
+                    </w:p>
+                    <w:p>
+                      <w:pPr>
+                        <w:jc w:val="center"/>
+                      </w:pPr>
+                      <w:r>
+                        <w:rPr>
+                          <w:rStyle w:val="normaltextrun"/>
+                          <w:rFonts w:ascii="Calibri Light" w:eastAsia="Times New Roman" w:hAnsi="Calibri Light" w:cs="Calibri Light"/>
+                          <w:b/>
+                          <w:bCs/>
+                          <w:color w:val="991F0B"/>
+                          <w:sz w:val="32"/>
+                          <w:szCs w:val="32"/>
+                          <w:lang w:eastAsia="fr-FR"/>
+                        </w:rPr>
+                        <w:t>Luc Manceau</w:t>
+                      </w:r>
+                      <w:r>
+                        <w:rPr>
+                          <w:rStyle w:val="normaltextrun"/>
+                          <w:rFonts w:ascii="Verdana" w:hAnsi="Verdana" w:cs="Calibri Light"/>
+                        </w:rPr>
+                        <w:t xml:space="preserve"> « Secrétaire »</w:t>
+                      </w:r>
+                    </w:p>
+                  </w:txbxContent>
+                </v:textbox>
+              </v:roundrect>
+            </w:pict>
+          </mc:Fallback>
+        </mc:AlternateContent>
+      </w:r>
+    </w:p>
     <w:sectPr>
-      <w:headerReference w:type="default" r:id="rId10"/>
-      <w:footerReference w:type="default" r:id="rId11"/>
+      <w:headerReference w:type="default" r:id="rId15"/>
+      <w:footerReference w:type="default" r:id="rId16"/>
       <w:pgSz w:w="11906" w:h="16838"/>
       <w:pgMar w:top="1417" w:right="1417" w:bottom="1417" w:left="1417" w:header="708" w:footer="708" w:gutter="0"/>
       <w:cols w:space="708"/>
@@ -5333,9 +5703,9 @@
             </wp:anchor>
           </w:drawing>
         </mc:Choice>
-        <mc:Fallback xmlns:a="http://schemas.openxmlformats.org/drawingml/2006/main" xmlns:arto="http://schemas.microsoft.com/office/word/2006/arto" xmlns:w16="http://schemas.microsoft.com/office/word/2018/wordml" xmlns:w16cex="http://schemas.microsoft.com/office/word/2018/wordml/cex">
-          <w:pict w14:anchorId="4F1707A3">
-            <v:rect id="Rectangle 4" style="position:absolute;margin-left:53.55pt;margin-top:-362.6pt;width:213.75pt;height:895.5pt;rotation:90;z-index:-251656192;visibility:visible;mso-wrap-style:square;mso-width-percent:0;mso-height-percent:0;mso-wrap-distance-left:9pt;mso-wrap-distance-top:0;mso-wrap-distance-right:9pt;mso-wrap-distance-bottom:0;mso-position-horizontal:absolute;mso-position-horizontal-relative:text;mso-position-vertical:absolute;mso-position-vertical-relative:text;mso-width-percent:0;mso-height-percent:0;mso-width-relative:margin;mso-height-relative:margin;v-text-anchor:middle" o:spid="_x0000_s1026" fillcolor="#393737 [814]" stroked="f" strokeweight="1pt" w14:anchorId="4B67C518" o:gfxdata="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"/>
+        <mc:Fallback>
+          <w:pict>
+            <v:rect w14:anchorId="27FD377D" id="Rectangle 4" o:spid="_x0000_s1026" style="position:absolute;margin-left:53.55pt;margin-top:-362.6pt;width:213.75pt;height:895.5pt;rotation:90;z-index:-251658239;visibility:visible;mso-wrap-style:square;mso-width-percent:0;mso-height-percent:0;mso-wrap-distance-left:9pt;mso-wrap-distance-top:0;mso-wrap-distance-right:9pt;mso-wrap-distance-bottom:0;mso-position-horizontal:absolute;mso-position-horizontal-relative:text;mso-position-vertical:absolute;mso-position-vertical-relative:text;mso-width-percent:0;mso-height-percent:0;mso-width-relative:margin;mso-height-relative:margin;v-text-anchor:middle" o:gfxdata="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" fillcolor="#393737 [814]" stroked="f" strokeweight="1pt"/>
           </w:pict>
         </mc:Fallback>
       </mc:AlternateContent>
@@ -6490,7 +6860,7 @@
 </file>
 
 <file path=customXml/itemProps1.xml><?xml version="1.0" encoding="utf-8"?>
-<ds:datastoreItem xmlns:ds="http://schemas.openxmlformats.org/officeDocument/2006/customXml" ds:itemID="{BBC838EA-0BAA-499C-9D1F-3BA7DBD88C02}">
+<ds:datastoreItem xmlns:ds="http://schemas.openxmlformats.org/officeDocument/2006/customXml" ds:itemID="{FF2442B2-62EA-4279-9ADF-489472FF40C6}">
   <ds:schemaRefs>
     <ds:schemaRef ds:uri="http://schemas.openxmlformats.org/officeDocument/2006/bibliography"/>
   </ds:schemaRefs>

</xml_diff>